<commit_message>
Usecase + Sup spec
</commit_message>
<xml_diff>
--- a/FaceBass_Glossary.docx
+++ b/FaceBass_Glossary.docx
@@ -1,6 +1,6 @@
 
 <file path=word/document.xml><?xml version="1.0" encoding="utf-8"?>
-<w:document xmlns:ve="http://schemas.openxmlformats.org/markup-compatibility/2006" xmlns:o="urn:schemas-microsoft-com:office:office" xmlns:r="http://schemas.openxmlformats.org/officeDocument/2006/relationships" xmlns:m="http://schemas.openxmlformats.org/officeDocument/2006/math" xmlns:v="urn:schemas-microsoft-com:vml" xmlns:wp="http://schemas.openxmlformats.org/drawingml/2006/wordprocessingDrawing" xmlns:w10="urn:schemas-microsoft-com:office:word" xmlns:w="http://schemas.openxmlformats.org/wordprocessingml/2006/main" xmlns:wne="http://schemas.microsoft.com/office/word/2006/wordml">
+<w:document xmlns:wpc="http://schemas.microsoft.com/office/word/2010/wordprocessingCanvas" xmlns:cx="http://schemas.microsoft.com/office/drawing/2014/chartex" xmlns:cx1="http://schemas.microsoft.com/office/drawing/2015/9/8/chartex" xmlns:cx2="http://schemas.microsoft.com/office/drawing/2015/10/21/chartex" xmlns:cx3="http://schemas.microsoft.com/office/drawing/2016/5/9/chartex" xmlns:cx4="http://schemas.microsoft.com/office/drawing/2016/5/10/chartex" xmlns:cx5="http://schemas.microsoft.com/office/drawing/2016/5/11/chartex" xmlns:cx6="http://schemas.microsoft.com/office/drawing/2016/5/12/chartex" xmlns:cx7="http://schemas.microsoft.com/office/drawing/2016/5/13/chartex" xmlns:cx8="http://schemas.microsoft.com/office/drawing/2016/5/14/chartex" xmlns:mc="http://schemas.openxmlformats.org/markup-compatibility/2006" xmlns:aink="http://schemas.microsoft.com/office/drawing/2016/ink" xmlns:am3d="http://schemas.microsoft.com/office/drawing/2017/model3d" xmlns:o="urn:schemas-microsoft-com:office:office" xmlns:r="http://schemas.openxmlformats.org/officeDocument/2006/relationships" xmlns:m="http://schemas.openxmlformats.org/officeDocument/2006/math" xmlns:v="urn:schemas-microsoft-com:vml" xmlns:wp14="http://schemas.microsoft.com/office/word/2010/wordprocessingDrawing" xmlns:wp="http://schemas.openxmlformats.org/drawingml/2006/wordprocessingDrawing" xmlns:w10="urn:schemas-microsoft-com:office:word" xmlns:w="http://schemas.openxmlformats.org/wordprocessingml/2006/main" xmlns:w14="http://schemas.microsoft.com/office/word/2010/wordml" xmlns:w15="http://schemas.microsoft.com/office/word/2012/wordml" xmlns:w16cid="http://schemas.microsoft.com/office/word/2016/wordml/cid" xmlns:w16se="http://schemas.microsoft.com/office/word/2015/wordml/symex" xmlns:wpg="http://schemas.microsoft.com/office/word/2010/wordprocessingGroup" xmlns:wpi="http://schemas.microsoft.com/office/word/2010/wordprocessingInk" xmlns:wne="http://schemas.microsoft.com/office/word/2006/wordml" xmlns:wps="http://schemas.microsoft.com/office/word/2010/wordprocessingShape" mc:Ignorable="w14 w15 w16se w16cid wp14">
   <w:body>
     <w:p>
       <w:pPr>
@@ -10,14 +10,14 @@
           <w:rFonts w:ascii="Times New Roman" w:hAnsi="Times New Roman"/>
         </w:rPr>
       </w:pPr>
-      <w:fldSimple w:instr=" SUBJECT  \* MERGEFORMAT ">
-        <w:r>
-          <w:rPr>
-            <w:rFonts w:ascii="Times New Roman" w:hAnsi="Times New Roman"/>
-          </w:rPr>
-          <w:t>&lt;Project Name&gt;</w:t>
-        </w:r>
-      </w:fldSimple>
+      <w:r>
+        <w:t xml:space="preserve">Facial-recognition Based Bus Pass - </w:t>
+      </w:r>
+      <w:proofErr w:type="spellStart"/>
+      <w:r>
+        <w:t>FaceBass</w:t>
+      </w:r>
+      <w:proofErr w:type="spellEnd"/>
     </w:p>
     <w:p>
       <w:pPr>
@@ -57,7 +57,7 @@
           <w:rFonts w:ascii="Times New Roman" w:hAnsi="Times New Roman"/>
           <w:sz w:val="28"/>
         </w:rPr>
-        <w:t>Version &lt;1.0&gt;</w:t>
+        <w:t>Version 1.0</w:t>
       </w:r>
     </w:p>
     <w:p>
@@ -108,7 +108,7 @@
           <w:insideV w:val="single" w:sz="6" w:space="0" w:color="auto"/>
         </w:tblBorders>
         <w:tblLayout w:type="fixed"/>
-        <w:tblLook w:val="0000"/>
+        <w:tblLook w:val="0000" w:firstRow="0" w:lastRow="0" w:firstColumn="0" w:lastColumn="0" w:noHBand="0" w:noVBand="0"/>
       </w:tblPr>
       <w:tblGrid>
         <w:gridCol w:w="2304"/>
@@ -208,7 +208,7 @@
               <w:pStyle w:val="Tabletext"/>
             </w:pPr>
             <w:r>
-              <w:t>&lt;dd/mmm/yy&gt;</w:t>
+              <w:t>17/Mar/2018</w:t>
             </w:r>
           </w:p>
         </w:tc>
@@ -221,7 +221,7 @@
               <w:pStyle w:val="Tabletext"/>
             </w:pPr>
             <w:r>
-              <w:t>&lt;x.x&gt;</w:t>
+              <w:t>1.0</w:t>
             </w:r>
           </w:p>
         </w:tc>
@@ -234,7 +234,7 @@
               <w:pStyle w:val="Tabletext"/>
             </w:pPr>
             <w:r>
-              <w:t>&lt;details&gt;</w:t>
+              <w:t>Initial glossary</w:t>
             </w:r>
           </w:p>
         </w:tc>
@@ -247,7 +247,7 @@
               <w:pStyle w:val="Tabletext"/>
             </w:pPr>
             <w:r>
-              <w:t>&lt;name&gt;</w:t>
+              <w:t>Radu Petrisel</w:t>
             </w:r>
           </w:p>
         </w:tc>
@@ -598,9 +598,9 @@
       </w:pPr>
       <w:bookmarkStart w:id="0" w:name="_Toc456598586"/>
       <w:bookmarkStart w:id="1" w:name="_Toc456600917"/>
-      <w:bookmarkStart w:id="2" w:name="_Toc436203377"/>
-      <w:bookmarkStart w:id="3" w:name="_Toc452813577"/>
-      <w:bookmarkStart w:id="4" w:name="_Toc254949441"/>
+      <w:bookmarkStart w:id="2" w:name="_Toc254949441"/>
+      <w:bookmarkStart w:id="3" w:name="_Toc436203377"/>
+      <w:bookmarkStart w:id="4" w:name="_Toc452813577"/>
       <w:r>
         <w:rPr>
           <w:rFonts w:ascii="Times New Roman" w:hAnsi="Times New Roman"/>
@@ -609,71 +609,50 @@
       </w:r>
       <w:bookmarkEnd w:id="0"/>
       <w:bookmarkEnd w:id="1"/>
+      <w:bookmarkEnd w:id="2"/>
+    </w:p>
+    <w:p/>
+    <w:p>
+      <w:r>
+        <w:tab/>
+        <w:t xml:space="preserve">This glossary is meant to assist amateur </w:t>
+      </w:r>
+      <w:r>
+        <w:t xml:space="preserve">developers and untrained persons to better understand the Vision </w:t>
+      </w:r>
+      <w:r>
+        <w:t>document o</w:t>
+      </w:r>
+      <w:bookmarkStart w:id="5" w:name="_GoBack"/>
+      <w:bookmarkEnd w:id="5"/>
+      <w:r>
+        <w:t>f this project.</w:t>
+      </w:r>
+    </w:p>
+    <w:p/>
+    <w:p>
+      <w:pPr>
+        <w:pStyle w:val="Heading1"/>
+        <w:rPr>
+          <w:rFonts w:ascii="Times New Roman" w:hAnsi="Times New Roman"/>
+        </w:rPr>
+      </w:pPr>
+      <w:bookmarkStart w:id="6" w:name="_Toc254949442"/>
+      <w:bookmarkEnd w:id="3"/>
       <w:bookmarkEnd w:id="4"/>
+      <w:r>
+        <w:rPr>
+          <w:rFonts w:ascii="Times New Roman" w:hAnsi="Times New Roman"/>
+        </w:rPr>
+        <w:t>Glossary</w:t>
+      </w:r>
+      <w:bookmarkEnd w:id="6"/>
     </w:p>
     <w:p>
       <w:pPr>
         <w:pStyle w:val="InfoBlue"/>
       </w:pPr>
-      <w:r>
-        <w:t xml:space="preserve">[The introduction of the </w:t>
-      </w:r>
-      <w:r>
-        <w:rPr>
-          <w:b/>
-          <w:bCs/>
-        </w:rPr>
-        <w:t>Glossary</w:t>
-      </w:r>
-      <w:r>
-        <w:rPr>
-          <w:b/>
-          <w:bCs/>
-        </w:rPr>
-        <w:t xml:space="preserve"> </w:t>
-      </w:r>
-      <w:r>
-        <w:t>document provides an overview of the entire document.</w:t>
-      </w:r>
-      <w:r>
-        <w:t>]</w:t>
-      </w:r>
-    </w:p>
-    <w:p>
-      <w:pPr>
-        <w:pStyle w:val="Heading1"/>
-        <w:rPr>
-          <w:rFonts w:ascii="Times New Roman" w:hAnsi="Times New Roman"/>
-        </w:rPr>
-      </w:pPr>
-      <w:bookmarkStart w:id="5" w:name="_Toc254949442"/>
-      <w:bookmarkEnd w:id="2"/>
-      <w:bookmarkEnd w:id="3"/>
-      <w:r>
-        <w:rPr>
-          <w:rFonts w:ascii="Times New Roman" w:hAnsi="Times New Roman"/>
-        </w:rPr>
-        <w:t>Glossary</w:t>
-      </w:r>
-      <w:bookmarkEnd w:id="5"/>
-    </w:p>
-    <w:p>
-      <w:pPr>
-        <w:pStyle w:val="InfoBlue"/>
-      </w:pPr>
-      <w:bookmarkStart w:id="6" w:name="_Toc436203381"/>
-      <w:r>
-        <w:t xml:space="preserve"> </w:t>
-      </w:r>
-      <w:r>
-        <w:t xml:space="preserve">[Present </w:t>
-      </w:r>
-      <w:r>
-        <w:t>the noteworthy terms and their definition, format and validation rules if appropriate</w:t>
-      </w:r>
-      <w:r>
-        <w:t>.]</w:t>
-      </w:r>
+      <w:bookmarkStart w:id="7" w:name="_Toc436203381"/>
     </w:p>
     <w:tbl>
       <w:tblPr>
@@ -688,7 +667,7 @@
           <w:insideV w:val="single" w:sz="6" w:space="0" w:color="000000"/>
         </w:tblBorders>
         <w:tblLayout w:type="fixed"/>
-        <w:tblLook w:val="00BF"/>
+        <w:tblLook w:val="00BF" w:firstRow="1" w:lastRow="0" w:firstColumn="1" w:lastColumn="0" w:noHBand="0" w:noVBand="0"/>
       </w:tblPr>
       <w:tblGrid>
         <w:gridCol w:w="2258"/>
@@ -846,7 +825,7 @@
           </w:p>
         </w:tc>
       </w:tr>
-      <w:bookmarkEnd w:id="6"/>
+      <w:bookmarkEnd w:id="7"/>
     </w:tbl>
     <w:p>
       <w:pPr>
@@ -865,8 +844,8 @@
 </file>
 
 <file path=word/endnotes.xml><?xml version="1.0" encoding="utf-8"?>
-<w:endnotes xmlns:ve="http://schemas.openxmlformats.org/markup-compatibility/2006" xmlns:o="urn:schemas-microsoft-com:office:office" xmlns:r="http://schemas.openxmlformats.org/officeDocument/2006/relationships" xmlns:m="http://schemas.openxmlformats.org/officeDocument/2006/math" xmlns:v="urn:schemas-microsoft-com:vml" xmlns:wp="http://schemas.openxmlformats.org/drawingml/2006/wordprocessingDrawing" xmlns:w10="urn:schemas-microsoft-com:office:word" xmlns:w="http://schemas.openxmlformats.org/wordprocessingml/2006/main" xmlns:wne="http://schemas.microsoft.com/office/word/2006/wordml">
-  <w:endnote w:type="separator" w:id="0">
+<w:endnotes xmlns:wpc="http://schemas.microsoft.com/office/word/2010/wordprocessingCanvas" xmlns:cx="http://schemas.microsoft.com/office/drawing/2014/chartex" xmlns:cx1="http://schemas.microsoft.com/office/drawing/2015/9/8/chartex" xmlns:cx2="http://schemas.microsoft.com/office/drawing/2015/10/21/chartex" xmlns:cx3="http://schemas.microsoft.com/office/drawing/2016/5/9/chartex" xmlns:cx4="http://schemas.microsoft.com/office/drawing/2016/5/10/chartex" xmlns:cx5="http://schemas.microsoft.com/office/drawing/2016/5/11/chartex" xmlns:cx6="http://schemas.microsoft.com/office/drawing/2016/5/12/chartex" xmlns:cx7="http://schemas.microsoft.com/office/drawing/2016/5/13/chartex" xmlns:cx8="http://schemas.microsoft.com/office/drawing/2016/5/14/chartex" xmlns:mc="http://schemas.openxmlformats.org/markup-compatibility/2006" xmlns:aink="http://schemas.microsoft.com/office/drawing/2016/ink" xmlns:am3d="http://schemas.microsoft.com/office/drawing/2017/model3d" xmlns:o="urn:schemas-microsoft-com:office:office" xmlns:r="http://schemas.openxmlformats.org/officeDocument/2006/relationships" xmlns:m="http://schemas.openxmlformats.org/officeDocument/2006/math" xmlns:v="urn:schemas-microsoft-com:vml" xmlns:wp14="http://schemas.microsoft.com/office/word/2010/wordprocessingDrawing" xmlns:wp="http://schemas.openxmlformats.org/drawingml/2006/wordprocessingDrawing" xmlns:w10="urn:schemas-microsoft-com:office:word" xmlns:w="http://schemas.openxmlformats.org/wordprocessingml/2006/main" xmlns:w14="http://schemas.microsoft.com/office/word/2010/wordml" xmlns:w15="http://schemas.microsoft.com/office/word/2012/wordml" xmlns:w16cid="http://schemas.microsoft.com/office/word/2016/wordml/cid" xmlns:w16se="http://schemas.microsoft.com/office/word/2015/wordml/symex" xmlns:wpg="http://schemas.microsoft.com/office/word/2010/wordprocessingGroup" xmlns:wpi="http://schemas.microsoft.com/office/word/2010/wordprocessingInk" xmlns:wne="http://schemas.microsoft.com/office/word/2006/wordml" xmlns:wps="http://schemas.microsoft.com/office/word/2010/wordprocessingShape" mc:Ignorable="w14 w15 w16se w16cid wp14">
+  <w:endnote w:type="separator" w:id="-1">
     <w:p>
       <w:pPr>
         <w:spacing w:line="240" w:lineRule="auto"/>
@@ -876,7 +855,7 @@
       </w:r>
     </w:p>
   </w:endnote>
-  <w:endnote w:type="continuationSeparator" w:id="1">
+  <w:endnote w:type="continuationSeparator" w:id="0">
     <w:p>
       <w:pPr>
         <w:spacing w:line="240" w:lineRule="auto"/>
@@ -890,7 +869,7 @@
 </file>
 
 <file path=word/footer1.xml><?xml version="1.0" encoding="utf-8"?>
-<w:ftr xmlns:ve="http://schemas.openxmlformats.org/markup-compatibility/2006" xmlns:o="urn:schemas-microsoft-com:office:office" xmlns:r="http://schemas.openxmlformats.org/officeDocument/2006/relationships" xmlns:m="http://schemas.openxmlformats.org/officeDocument/2006/math" xmlns:v="urn:schemas-microsoft-com:vml" xmlns:wp="http://schemas.openxmlformats.org/drawingml/2006/wordprocessingDrawing" xmlns:w10="urn:schemas-microsoft-com:office:word" xmlns:w="http://schemas.openxmlformats.org/wordprocessingml/2006/main" xmlns:wne="http://schemas.microsoft.com/office/word/2006/wordml">
+<w:ftr xmlns:wpc="http://schemas.microsoft.com/office/word/2010/wordprocessingCanvas" xmlns:cx="http://schemas.microsoft.com/office/drawing/2014/chartex" xmlns:cx1="http://schemas.microsoft.com/office/drawing/2015/9/8/chartex" xmlns:cx2="http://schemas.microsoft.com/office/drawing/2015/10/21/chartex" xmlns:cx3="http://schemas.microsoft.com/office/drawing/2016/5/9/chartex" xmlns:cx4="http://schemas.microsoft.com/office/drawing/2016/5/10/chartex" xmlns:cx5="http://schemas.microsoft.com/office/drawing/2016/5/11/chartex" xmlns:cx6="http://schemas.microsoft.com/office/drawing/2016/5/12/chartex" xmlns:cx7="http://schemas.microsoft.com/office/drawing/2016/5/13/chartex" xmlns:cx8="http://schemas.microsoft.com/office/drawing/2016/5/14/chartex" xmlns:mc="http://schemas.openxmlformats.org/markup-compatibility/2006" xmlns:aink="http://schemas.microsoft.com/office/drawing/2016/ink" xmlns:am3d="http://schemas.microsoft.com/office/drawing/2017/model3d" xmlns:o="urn:schemas-microsoft-com:office:office" xmlns:r="http://schemas.openxmlformats.org/officeDocument/2006/relationships" xmlns:m="http://schemas.openxmlformats.org/officeDocument/2006/math" xmlns:v="urn:schemas-microsoft-com:vml" xmlns:wp14="http://schemas.microsoft.com/office/word/2010/wordprocessingDrawing" xmlns:wp="http://schemas.openxmlformats.org/drawingml/2006/wordprocessingDrawing" xmlns:w10="urn:schemas-microsoft-com:office:word" xmlns:w="http://schemas.openxmlformats.org/wordprocessingml/2006/main" xmlns:w14="http://schemas.microsoft.com/office/word/2010/wordml" xmlns:w15="http://schemas.microsoft.com/office/word/2012/wordml" xmlns:w16cid="http://schemas.microsoft.com/office/word/2016/wordml/cid" xmlns:w16se="http://schemas.microsoft.com/office/word/2015/wordml/symex" xmlns:wpg="http://schemas.microsoft.com/office/word/2010/wordprocessingGroup" xmlns:wpi="http://schemas.microsoft.com/office/word/2010/wordprocessingInk" xmlns:wne="http://schemas.microsoft.com/office/word/2006/wordml" xmlns:wps="http://schemas.microsoft.com/office/word/2010/wordprocessingShape" mc:Ignorable="w14 w15 w16se w16cid wp14">
   <w:tbl>
     <w:tblPr>
       <w:tblW w:w="0" w:type="auto"/>
@@ -903,7 +882,7 @@
         <w:insideV w:val="single" w:sz="6" w:space="0" w:color="auto"/>
       </w:tblBorders>
       <w:tblLayout w:type="fixed"/>
-      <w:tblLook w:val="0000"/>
+      <w:tblLook w:val="0000" w:firstRow="0" w:lastRow="0" w:firstColumn="0" w:lastColumn="0" w:noHBand="0" w:noVBand="0"/>
     </w:tblPr>
     <w:tblGrid>
       <w:gridCol w:w="3162"/>
@@ -944,22 +923,45 @@
           <w:r>
             <w:sym w:font="Symbol" w:char="F0D3"/>
           </w:r>
-          <w:fldSimple w:instr=" DOCPROPERTY &quot;Company&quot;  \* MERGEFORMAT ">
-            <w:r>
-              <w:t>&lt;Student Name&gt;</w:t>
-            </w:r>
-          </w:fldSimple>
+          <w:r>
+            <w:t>Radu Petrisel</w:t>
+          </w:r>
+          <w:r>
+            <w:fldChar w:fldCharType="begin"/>
+          </w:r>
+          <w:r>
+            <w:instrText xml:space="preserve"> DOCPROPERTY "Company"  \* MERGEFORMAT </w:instrText>
+          </w:r>
+          <w:r>
+            <w:fldChar w:fldCharType="separate"/>
+          </w:r>
+          <w:r>
+            <w:fldChar w:fldCharType="end"/>
+          </w:r>
           <w:r>
             <w:t xml:space="preserve">, </w:t>
           </w:r>
-          <w:fldSimple w:instr=" DATE \@ &quot;yyyy&quot; ">
-            <w:r>
-              <w:rPr>
-                <w:noProof/>
-              </w:rPr>
-              <w:t>2010</w:t>
-            </w:r>
-          </w:fldSimple>
+          <w:r>
+            <w:fldChar w:fldCharType="begin"/>
+          </w:r>
+          <w:r>
+            <w:instrText xml:space="preserve"> DATE \@ "yyyy" </w:instrText>
+          </w:r>
+          <w:r>
+            <w:fldChar w:fldCharType="separate"/>
+          </w:r>
+          <w:r>
+            <w:rPr>
+              <w:noProof/>
+            </w:rPr>
+            <w:t>2018</w:t>
+          </w:r>
+          <w:r>
+            <w:rPr>
+              <w:noProof/>
+            </w:rPr>
+            <w:fldChar w:fldCharType="end"/>
+          </w:r>
         </w:p>
       </w:tc>
       <w:tc>
@@ -1023,8 +1025,8 @@
 </file>
 
 <file path=word/footnotes.xml><?xml version="1.0" encoding="utf-8"?>
-<w:footnotes xmlns:ve="http://schemas.openxmlformats.org/markup-compatibility/2006" xmlns:o="urn:schemas-microsoft-com:office:office" xmlns:r="http://schemas.openxmlformats.org/officeDocument/2006/relationships" xmlns:m="http://schemas.openxmlformats.org/officeDocument/2006/math" xmlns:v="urn:schemas-microsoft-com:vml" xmlns:wp="http://schemas.openxmlformats.org/drawingml/2006/wordprocessingDrawing" xmlns:w10="urn:schemas-microsoft-com:office:word" xmlns:w="http://schemas.openxmlformats.org/wordprocessingml/2006/main" xmlns:wne="http://schemas.microsoft.com/office/word/2006/wordml">
-  <w:footnote w:type="separator" w:id="0">
+<w:footnotes xmlns:wpc="http://schemas.microsoft.com/office/word/2010/wordprocessingCanvas" xmlns:cx="http://schemas.microsoft.com/office/drawing/2014/chartex" xmlns:cx1="http://schemas.microsoft.com/office/drawing/2015/9/8/chartex" xmlns:cx2="http://schemas.microsoft.com/office/drawing/2015/10/21/chartex" xmlns:cx3="http://schemas.microsoft.com/office/drawing/2016/5/9/chartex" xmlns:cx4="http://schemas.microsoft.com/office/drawing/2016/5/10/chartex" xmlns:cx5="http://schemas.microsoft.com/office/drawing/2016/5/11/chartex" xmlns:cx6="http://schemas.microsoft.com/office/drawing/2016/5/12/chartex" xmlns:cx7="http://schemas.microsoft.com/office/drawing/2016/5/13/chartex" xmlns:cx8="http://schemas.microsoft.com/office/drawing/2016/5/14/chartex" xmlns:mc="http://schemas.openxmlformats.org/markup-compatibility/2006" xmlns:aink="http://schemas.microsoft.com/office/drawing/2016/ink" xmlns:am3d="http://schemas.microsoft.com/office/drawing/2017/model3d" xmlns:o="urn:schemas-microsoft-com:office:office" xmlns:r="http://schemas.openxmlformats.org/officeDocument/2006/relationships" xmlns:m="http://schemas.openxmlformats.org/officeDocument/2006/math" xmlns:v="urn:schemas-microsoft-com:vml" xmlns:wp14="http://schemas.microsoft.com/office/word/2010/wordprocessingDrawing" xmlns:wp="http://schemas.openxmlformats.org/drawingml/2006/wordprocessingDrawing" xmlns:w10="urn:schemas-microsoft-com:office:word" xmlns:w="http://schemas.openxmlformats.org/wordprocessingml/2006/main" xmlns:w14="http://schemas.microsoft.com/office/word/2010/wordml" xmlns:w15="http://schemas.microsoft.com/office/word/2012/wordml" xmlns:w16cid="http://schemas.microsoft.com/office/word/2016/wordml/cid" xmlns:w16se="http://schemas.microsoft.com/office/word/2015/wordml/symex" xmlns:wpg="http://schemas.microsoft.com/office/word/2010/wordprocessingGroup" xmlns:wpi="http://schemas.microsoft.com/office/word/2010/wordprocessingInk" xmlns:wne="http://schemas.microsoft.com/office/word/2006/wordml" xmlns:wps="http://schemas.microsoft.com/office/word/2010/wordprocessingShape" mc:Ignorable="w14 w15 w16se w16cid wp14">
+  <w:footnote w:type="separator" w:id="-1">
     <w:p>
       <w:pPr>
         <w:spacing w:line="240" w:lineRule="auto"/>
@@ -1034,7 +1036,7 @@
       </w:r>
     </w:p>
   </w:footnote>
-  <w:footnote w:type="continuationSeparator" w:id="1">
+  <w:footnote w:type="continuationSeparator" w:id="0">
     <w:p>
       <w:pPr>
         <w:spacing w:line="240" w:lineRule="auto"/>
@@ -1048,7 +1050,7 @@
 </file>
 
 <file path=word/header1.xml><?xml version="1.0" encoding="utf-8"?>
-<w:hdr xmlns:ve="http://schemas.openxmlformats.org/markup-compatibility/2006" xmlns:o="urn:schemas-microsoft-com:office:office" xmlns:r="http://schemas.openxmlformats.org/officeDocument/2006/relationships" xmlns:m="http://schemas.openxmlformats.org/officeDocument/2006/math" xmlns:v="urn:schemas-microsoft-com:vml" xmlns:wp="http://schemas.openxmlformats.org/drawingml/2006/wordprocessingDrawing" xmlns:w10="urn:schemas-microsoft-com:office:word" xmlns:w="http://schemas.openxmlformats.org/wordprocessingml/2006/main" xmlns:wne="http://schemas.microsoft.com/office/word/2006/wordml">
+<w:hdr xmlns:wpc="http://schemas.microsoft.com/office/word/2010/wordprocessingCanvas" xmlns:cx="http://schemas.microsoft.com/office/drawing/2014/chartex" xmlns:cx1="http://schemas.microsoft.com/office/drawing/2015/9/8/chartex" xmlns:cx2="http://schemas.microsoft.com/office/drawing/2015/10/21/chartex" xmlns:cx3="http://schemas.microsoft.com/office/drawing/2016/5/9/chartex" xmlns:cx4="http://schemas.microsoft.com/office/drawing/2016/5/10/chartex" xmlns:cx5="http://schemas.microsoft.com/office/drawing/2016/5/11/chartex" xmlns:cx6="http://schemas.microsoft.com/office/drawing/2016/5/12/chartex" xmlns:cx7="http://schemas.microsoft.com/office/drawing/2016/5/13/chartex" xmlns:cx8="http://schemas.microsoft.com/office/drawing/2016/5/14/chartex" xmlns:mc="http://schemas.openxmlformats.org/markup-compatibility/2006" xmlns:aink="http://schemas.microsoft.com/office/drawing/2016/ink" xmlns:am3d="http://schemas.microsoft.com/office/drawing/2017/model3d" xmlns:o="urn:schemas-microsoft-com:office:office" xmlns:r="http://schemas.openxmlformats.org/officeDocument/2006/relationships" xmlns:m="http://schemas.openxmlformats.org/officeDocument/2006/math" xmlns:v="urn:schemas-microsoft-com:vml" xmlns:wp14="http://schemas.microsoft.com/office/word/2010/wordprocessingDrawing" xmlns:wp="http://schemas.openxmlformats.org/drawingml/2006/wordprocessingDrawing" xmlns:w10="urn:schemas-microsoft-com:office:word" xmlns:w="http://schemas.openxmlformats.org/wordprocessingml/2006/main" xmlns:w14="http://schemas.microsoft.com/office/word/2010/wordml" xmlns:w15="http://schemas.microsoft.com/office/word/2012/wordml" xmlns:w16cid="http://schemas.microsoft.com/office/word/2016/wordml/cid" xmlns:w16se="http://schemas.microsoft.com/office/word/2015/wordml/symex" xmlns:wpg="http://schemas.microsoft.com/office/word/2010/wordprocessingGroup" xmlns:wpi="http://schemas.microsoft.com/office/word/2010/wordprocessingInk" xmlns:wne="http://schemas.microsoft.com/office/word/2006/wordml" xmlns:wps="http://schemas.microsoft.com/office/word/2010/wordprocessingShape" mc:Ignorable="w14 w15 w16se w16cid wp14">
   <w:p>
     <w:pPr>
       <w:rPr>
@@ -1072,17 +1074,31 @@
         <w:bottom w:val="single" w:sz="6" w:space="1" w:color="auto"/>
       </w:pBdr>
       <w:jc w:val="right"/>
-    </w:pPr>
-    <w:fldSimple w:instr=" DOCPROPERTY &quot;Company&quot;  \* MERGEFORMAT ">
-      <w:r>
-        <w:rPr>
-          <w:rFonts w:ascii="Arial" w:hAnsi="Arial"/>
-          <w:b/>
-          <w:sz w:val="36"/>
-        </w:rPr>
-        <w:t>&lt;Student Name&gt;</w:t>
-      </w:r>
-    </w:fldSimple>
+      <w:rPr>
+        <w:rFonts w:ascii="Arial" w:hAnsi="Arial" w:cs="Arial"/>
+        <w:b/>
+        <w:sz w:val="36"/>
+        <w:szCs w:val="36"/>
+      </w:rPr>
+    </w:pPr>
+    <w:r>
+      <w:rPr>
+        <w:rFonts w:ascii="Arial" w:hAnsi="Arial" w:cs="Arial"/>
+        <w:b/>
+        <w:sz w:val="36"/>
+        <w:szCs w:val="36"/>
+      </w:rPr>
+      <w:t>Radu Petrise</w:t>
+    </w:r>
+    <w:r>
+      <w:rPr>
+        <w:rFonts w:ascii="Arial" w:hAnsi="Arial" w:cs="Arial"/>
+        <w:b/>
+        <w:sz w:val="36"/>
+        <w:szCs w:val="36"/>
+      </w:rPr>
+      <w:t>l</w:t>
+    </w:r>
   </w:p>
   <w:p>
     <w:pPr>
@@ -1091,21 +1107,21 @@
       </w:pBdr>
       <w:jc w:val="right"/>
       <w:rPr>
-        <w:rFonts w:ascii="Arial" w:hAnsi="Arial"/>
+        <w:rFonts w:ascii="Arial" w:hAnsi="Arial" w:cs="Arial"/>
         <w:b/>
         <w:sz w:val="36"/>
-      </w:rPr>
-    </w:pPr>
-    <w:fldSimple w:instr=" DOCPROPERTY &quot;Company&quot;  \* MERGEFORMAT ">
-      <w:r>
-        <w:rPr>
-          <w:rFonts w:ascii="Arial" w:hAnsi="Arial"/>
-          <w:b/>
-          <w:sz w:val="36"/>
-        </w:rPr>
-        <w:t>&lt;Group Number&gt;</w:t>
-      </w:r>
-    </w:fldSimple>
+        <w:szCs w:val="36"/>
+      </w:rPr>
+    </w:pPr>
+    <w:r>
+      <w:rPr>
+        <w:rFonts w:ascii="Arial" w:hAnsi="Arial" w:cs="Arial"/>
+        <w:b/>
+        <w:sz w:val="36"/>
+        <w:szCs w:val="36"/>
+      </w:rPr>
+      <w:t>30432</w:t>
+    </w:r>
   </w:p>
   <w:p>
     <w:pPr>
@@ -1127,7 +1143,7 @@
 </file>
 
 <file path=word/header2.xml><?xml version="1.0" encoding="utf-8"?>
-<w:hdr xmlns:ve="http://schemas.openxmlformats.org/markup-compatibility/2006" xmlns:o="urn:schemas-microsoft-com:office:office" xmlns:r="http://schemas.openxmlformats.org/officeDocument/2006/relationships" xmlns:m="http://schemas.openxmlformats.org/officeDocument/2006/math" xmlns:v="urn:schemas-microsoft-com:vml" xmlns:wp="http://schemas.openxmlformats.org/drawingml/2006/wordprocessingDrawing" xmlns:w10="urn:schemas-microsoft-com:office:word" xmlns:w="http://schemas.openxmlformats.org/wordprocessingml/2006/main" xmlns:wne="http://schemas.microsoft.com/office/word/2006/wordml">
+<w:hdr xmlns:wpc="http://schemas.microsoft.com/office/word/2010/wordprocessingCanvas" xmlns:cx="http://schemas.microsoft.com/office/drawing/2014/chartex" xmlns:cx1="http://schemas.microsoft.com/office/drawing/2015/9/8/chartex" xmlns:cx2="http://schemas.microsoft.com/office/drawing/2015/10/21/chartex" xmlns:cx3="http://schemas.microsoft.com/office/drawing/2016/5/9/chartex" xmlns:cx4="http://schemas.microsoft.com/office/drawing/2016/5/10/chartex" xmlns:cx5="http://schemas.microsoft.com/office/drawing/2016/5/11/chartex" xmlns:cx6="http://schemas.microsoft.com/office/drawing/2016/5/12/chartex" xmlns:cx7="http://schemas.microsoft.com/office/drawing/2016/5/13/chartex" xmlns:cx8="http://schemas.microsoft.com/office/drawing/2016/5/14/chartex" xmlns:mc="http://schemas.openxmlformats.org/markup-compatibility/2006" xmlns:aink="http://schemas.microsoft.com/office/drawing/2016/ink" xmlns:am3d="http://schemas.microsoft.com/office/drawing/2017/model3d" xmlns:o="urn:schemas-microsoft-com:office:office" xmlns:r="http://schemas.openxmlformats.org/officeDocument/2006/relationships" xmlns:m="http://schemas.openxmlformats.org/officeDocument/2006/math" xmlns:v="urn:schemas-microsoft-com:vml" xmlns:wp14="http://schemas.microsoft.com/office/word/2010/wordprocessingDrawing" xmlns:wp="http://schemas.openxmlformats.org/drawingml/2006/wordprocessingDrawing" xmlns:w10="urn:schemas-microsoft-com:office:word" xmlns:w="http://schemas.openxmlformats.org/wordprocessingml/2006/main" xmlns:w14="http://schemas.microsoft.com/office/word/2010/wordml" xmlns:w15="http://schemas.microsoft.com/office/word/2012/wordml" xmlns:w16cid="http://schemas.microsoft.com/office/word/2016/wordml/cid" xmlns:w16se="http://schemas.microsoft.com/office/word/2015/wordml/symex" xmlns:wpg="http://schemas.microsoft.com/office/word/2010/wordprocessingGroup" xmlns:wpi="http://schemas.microsoft.com/office/word/2010/wordprocessingInk" xmlns:wne="http://schemas.microsoft.com/office/word/2006/wordml" xmlns:wps="http://schemas.microsoft.com/office/word/2010/wordprocessingShape" mc:Ignorable="w14 w15 w16se w16cid wp14">
   <w:tbl>
     <w:tblPr>
       <w:tblW w:w="0" w:type="auto"/>
@@ -1140,7 +1156,7 @@
         <w:insideV w:val="single" w:sz="6" w:space="0" w:color="auto"/>
       </w:tblBorders>
       <w:tblLayout w:type="fixed"/>
-      <w:tblLook w:val="0000"/>
+      <w:tblLook w:val="0000" w:firstRow="0" w:lastRow="0" w:firstColumn="0" w:lastColumn="0" w:noHBand="0" w:noVBand="0"/>
     </w:tblPr>
     <w:tblGrid>
       <w:gridCol w:w="6379"/>
@@ -1152,11 +1168,11 @@
           <w:tcW w:w="6379" w:type="dxa"/>
         </w:tcPr>
         <w:p>
-          <w:fldSimple w:instr=" SUBJECT  \* MERGEFORMAT ">
-            <w:r>
-              <w:t>&lt;Project Name&gt;</w:t>
-            </w:r>
-          </w:fldSimple>
+          <w:proofErr w:type="spellStart"/>
+          <w:r>
+            <w:t>FaceBass</w:t>
+          </w:r>
+          <w:proofErr w:type="spellEnd"/>
         </w:p>
       </w:tc>
       <w:tc>
@@ -1172,7 +1188,10 @@
             <w:ind w:right="68"/>
           </w:pPr>
           <w:r>
-            <w:t xml:space="preserve">  Version:           &lt;1.0&gt;</w:t>
+            <w:t xml:space="preserve">  Version:           </w:t>
+          </w:r>
+          <w:r>
+            <w:t>1.0</w:t>
           </w:r>
         </w:p>
       </w:tc>
@@ -1194,7 +1213,10 @@
         </w:tcPr>
         <w:p>
           <w:r>
-            <w:t xml:space="preserve">  Date:  &lt;dd/mmm/yy&gt;</w:t>
+            <w:t xml:space="preserve">  Date:  </w:t>
+          </w:r>
+          <w:r>
+            <w:t>17/Mar/2018</w:t>
           </w:r>
         </w:p>
       </w:tc>
@@ -1207,7 +1229,7 @@
         </w:tcPr>
         <w:p>
           <w:r>
-            <w:t>&lt;document identifier&gt;</w:t>
+            <w:t>???</w:t>
           </w:r>
         </w:p>
       </w:tc>
@@ -1222,8 +1244,8 @@
 </file>
 
 <file path=word/numbering.xml><?xml version="1.0" encoding="utf-8"?>
-<w:numbering xmlns:ve="http://schemas.openxmlformats.org/markup-compatibility/2006" xmlns:o="urn:schemas-microsoft-com:office:office" xmlns:r="http://schemas.openxmlformats.org/officeDocument/2006/relationships" xmlns:m="http://schemas.openxmlformats.org/officeDocument/2006/math" xmlns:v="urn:schemas-microsoft-com:vml" xmlns:wp="http://schemas.openxmlformats.org/drawingml/2006/wordprocessingDrawing" xmlns:w10="urn:schemas-microsoft-com:office:word" xmlns:w="http://schemas.openxmlformats.org/wordprocessingml/2006/main" xmlns:wne="http://schemas.microsoft.com/office/word/2006/wordml">
-  <w:abstractNum w:abstractNumId="0">
+<w:numbering xmlns:wpc="http://schemas.microsoft.com/office/word/2010/wordprocessingCanvas" xmlns:cx="http://schemas.microsoft.com/office/drawing/2014/chartex" xmlns:cx1="http://schemas.microsoft.com/office/drawing/2015/9/8/chartex" xmlns:cx2="http://schemas.microsoft.com/office/drawing/2015/10/21/chartex" xmlns:cx3="http://schemas.microsoft.com/office/drawing/2016/5/9/chartex" xmlns:cx4="http://schemas.microsoft.com/office/drawing/2016/5/10/chartex" xmlns:cx5="http://schemas.microsoft.com/office/drawing/2016/5/11/chartex" xmlns:cx6="http://schemas.microsoft.com/office/drawing/2016/5/12/chartex" xmlns:cx7="http://schemas.microsoft.com/office/drawing/2016/5/13/chartex" xmlns:cx8="http://schemas.microsoft.com/office/drawing/2016/5/14/chartex" xmlns:mc="http://schemas.openxmlformats.org/markup-compatibility/2006" xmlns:aink="http://schemas.microsoft.com/office/drawing/2016/ink" xmlns:am3d="http://schemas.microsoft.com/office/drawing/2017/model3d" xmlns:o="urn:schemas-microsoft-com:office:office" xmlns:r="http://schemas.openxmlformats.org/officeDocument/2006/relationships" xmlns:m="http://schemas.openxmlformats.org/officeDocument/2006/math" xmlns:v="urn:schemas-microsoft-com:vml" xmlns:wp14="http://schemas.microsoft.com/office/word/2010/wordprocessingDrawing" xmlns:wp="http://schemas.openxmlformats.org/drawingml/2006/wordprocessingDrawing" xmlns:w10="urn:schemas-microsoft-com:office:word" xmlns:w="http://schemas.openxmlformats.org/wordprocessingml/2006/main" xmlns:w14="http://schemas.microsoft.com/office/word/2010/wordml" xmlns:w15="http://schemas.microsoft.com/office/word/2012/wordml" xmlns:w16cid="http://schemas.microsoft.com/office/word/2016/wordml/cid" xmlns:w16se="http://schemas.microsoft.com/office/word/2015/wordml/symex" xmlns:wpg="http://schemas.microsoft.com/office/word/2010/wordprocessingGroup" xmlns:wpi="http://schemas.microsoft.com/office/word/2010/wordprocessingInk" xmlns:wne="http://schemas.microsoft.com/office/word/2006/wordml" xmlns:wps="http://schemas.microsoft.com/office/word/2010/wordprocessingShape" mc:Ignorable="w14 w15 w16se w16cid wp14">
+  <w:abstractNum w:abstractNumId="0" w15:restartNumberingAfterBreak="0">
     <w:nsid w:val="FFFFFFFB"/>
     <w:multiLevelType w:val="multilevel"/>
     <w:tmpl w:val="FFFFFFFF"/>
@@ -1300,7 +1322,7 @@
       <w:lvlJc w:val="left"/>
     </w:lvl>
   </w:abstractNum>
-  <w:abstractNum w:abstractNumId="1">
+  <w:abstractNum w:abstractNumId="1" w15:restartNumberingAfterBreak="0">
     <w:nsid w:val="FFFFFFFE"/>
     <w:multiLevelType w:val="singleLevel"/>
     <w:tmpl w:val="FFFFFFFF"/>
@@ -1310,7 +1332,7 @@
       <w:lvlJc w:val="left"/>
     </w:lvl>
   </w:abstractNum>
-  <w:abstractNum w:abstractNumId="2">
+  <w:abstractNum w:abstractNumId="2" w15:restartNumberingAfterBreak="0">
     <w:nsid w:val="00224753"/>
     <w:multiLevelType w:val="singleLevel"/>
     <w:tmpl w:val="04090001"/>
@@ -1330,7 +1352,7 @@
       </w:rPr>
     </w:lvl>
   </w:abstractNum>
-  <w:abstractNum w:abstractNumId="3">
+  <w:abstractNum w:abstractNumId="3" w15:restartNumberingAfterBreak="0">
     <w:nsid w:val="0381113C"/>
     <w:multiLevelType w:val="singleLevel"/>
     <w:tmpl w:val="04090001"/>
@@ -1350,7 +1372,7 @@
       </w:rPr>
     </w:lvl>
   </w:abstractNum>
-  <w:abstractNum w:abstractNumId="4">
+  <w:abstractNum w:abstractNumId="4" w15:restartNumberingAfterBreak="0">
     <w:nsid w:val="06772EA3"/>
     <w:multiLevelType w:val="multilevel"/>
     <w:tmpl w:val="AE94F956"/>
@@ -1463,7 +1485,7 @@
       </w:pPr>
     </w:lvl>
   </w:abstractNum>
-  <w:abstractNum w:abstractNumId="5">
+  <w:abstractNum w:abstractNumId="5" w15:restartNumberingAfterBreak="0">
     <w:nsid w:val="0A117094"/>
     <w:multiLevelType w:val="singleLevel"/>
     <w:tmpl w:val="04090001"/>
@@ -1483,7 +1505,7 @@
       </w:rPr>
     </w:lvl>
   </w:abstractNum>
-  <w:abstractNum w:abstractNumId="6">
+  <w:abstractNum w:abstractNumId="6" w15:restartNumberingAfterBreak="0">
     <w:nsid w:val="17CB6DC4"/>
     <w:multiLevelType w:val="singleLevel"/>
     <w:tmpl w:val="04090001"/>
@@ -1503,7 +1525,7 @@
       </w:rPr>
     </w:lvl>
   </w:abstractNum>
-  <w:abstractNum w:abstractNumId="7">
+  <w:abstractNum w:abstractNumId="7" w15:restartNumberingAfterBreak="0">
     <w:nsid w:val="22443AC4"/>
     <w:multiLevelType w:val="singleLevel"/>
     <w:tmpl w:val="04090001"/>
@@ -1523,7 +1545,7 @@
       </w:rPr>
     </w:lvl>
   </w:abstractNum>
-  <w:abstractNum w:abstractNumId="8">
+  <w:abstractNum w:abstractNumId="8" w15:restartNumberingAfterBreak="0">
     <w:nsid w:val="2367674E"/>
     <w:multiLevelType w:val="singleLevel"/>
     <w:tmpl w:val="04090001"/>
@@ -1543,7 +1565,7 @@
       </w:rPr>
     </w:lvl>
   </w:abstractNum>
-  <w:abstractNum w:abstractNumId="9">
+  <w:abstractNum w:abstractNumId="9" w15:restartNumberingAfterBreak="0">
     <w:nsid w:val="25B671FF"/>
     <w:multiLevelType w:val="singleLevel"/>
     <w:tmpl w:val="04090001"/>
@@ -1563,7 +1585,7 @@
       </w:rPr>
     </w:lvl>
   </w:abstractNum>
-  <w:abstractNum w:abstractNumId="10">
+  <w:abstractNum w:abstractNumId="10" w15:restartNumberingAfterBreak="0">
     <w:nsid w:val="27DF5824"/>
     <w:multiLevelType w:val="singleLevel"/>
     <w:tmpl w:val="04090001"/>
@@ -1583,7 +1605,7 @@
       </w:rPr>
     </w:lvl>
   </w:abstractNum>
-  <w:abstractNum w:abstractNumId="11">
+  <w:abstractNum w:abstractNumId="11" w15:restartNumberingAfterBreak="0">
     <w:nsid w:val="2D4B634E"/>
     <w:multiLevelType w:val="singleLevel"/>
     <w:tmpl w:val="04090001"/>
@@ -1603,7 +1625,7 @@
       </w:rPr>
     </w:lvl>
   </w:abstractNum>
-  <w:abstractNum w:abstractNumId="12">
+  <w:abstractNum w:abstractNumId="12" w15:restartNumberingAfterBreak="0">
     <w:nsid w:val="31DD2C45"/>
     <w:multiLevelType w:val="singleLevel"/>
     <w:tmpl w:val="04090001"/>
@@ -1623,7 +1645,7 @@
       </w:rPr>
     </w:lvl>
   </w:abstractNum>
-  <w:abstractNum w:abstractNumId="13">
+  <w:abstractNum w:abstractNumId="13" w15:restartNumberingAfterBreak="0">
     <w:nsid w:val="32982B51"/>
     <w:multiLevelType w:val="singleLevel"/>
     <w:tmpl w:val="04090001"/>
@@ -1643,7 +1665,7 @@
       </w:rPr>
     </w:lvl>
   </w:abstractNum>
-  <w:abstractNum w:abstractNumId="14">
+  <w:abstractNum w:abstractNumId="14" w15:restartNumberingAfterBreak="0">
     <w:nsid w:val="3375481C"/>
     <w:multiLevelType w:val="singleLevel"/>
     <w:tmpl w:val="E6747DA6"/>
@@ -1663,7 +1685,7 @@
       </w:rPr>
     </w:lvl>
   </w:abstractNum>
-  <w:abstractNum w:abstractNumId="15">
+  <w:abstractNum w:abstractNumId="15" w15:restartNumberingAfterBreak="0">
     <w:nsid w:val="369D5471"/>
     <w:multiLevelType w:val="singleLevel"/>
     <w:tmpl w:val="04090001"/>
@@ -1683,7 +1705,7 @@
       </w:rPr>
     </w:lvl>
   </w:abstractNum>
-  <w:abstractNum w:abstractNumId="16">
+  <w:abstractNum w:abstractNumId="16" w15:restartNumberingAfterBreak="0">
     <w:nsid w:val="398C0069"/>
     <w:multiLevelType w:val="hybridMultilevel"/>
     <w:tmpl w:val="28E8AA08"/>
@@ -1822,7 +1844,7 @@
       </w:rPr>
     </w:lvl>
   </w:abstractNum>
-  <w:abstractNum w:abstractNumId="17">
+  <w:abstractNum w:abstractNumId="17" w15:restartNumberingAfterBreak="0">
     <w:nsid w:val="42B97F7B"/>
     <w:multiLevelType w:val="singleLevel"/>
     <w:tmpl w:val="04090001"/>
@@ -1842,7 +1864,7 @@
       </w:rPr>
     </w:lvl>
   </w:abstractNum>
-  <w:abstractNum w:abstractNumId="18">
+  <w:abstractNum w:abstractNumId="18" w15:restartNumberingAfterBreak="0">
     <w:nsid w:val="49E170D0"/>
     <w:multiLevelType w:val="singleLevel"/>
     <w:tmpl w:val="04090001"/>
@@ -1862,7 +1884,7 @@
       </w:rPr>
     </w:lvl>
   </w:abstractNum>
-  <w:abstractNum w:abstractNumId="19">
+  <w:abstractNum w:abstractNumId="19" w15:restartNumberingAfterBreak="0">
     <w:nsid w:val="4F64732B"/>
     <w:multiLevelType w:val="singleLevel"/>
     <w:tmpl w:val="04090001"/>
@@ -1882,7 +1904,7 @@
       </w:rPr>
     </w:lvl>
   </w:abstractNum>
-  <w:abstractNum w:abstractNumId="20">
+  <w:abstractNum w:abstractNumId="20" w15:restartNumberingAfterBreak="0">
     <w:nsid w:val="52DF734E"/>
     <w:multiLevelType w:val="singleLevel"/>
     <w:tmpl w:val="04090001"/>
@@ -1902,7 +1924,7 @@
       </w:rPr>
     </w:lvl>
   </w:abstractNum>
-  <w:abstractNum w:abstractNumId="21">
+  <w:abstractNum w:abstractNumId="21" w15:restartNumberingAfterBreak="0">
     <w:nsid w:val="59F314B7"/>
     <w:multiLevelType w:val="singleLevel"/>
     <w:tmpl w:val="04090001"/>
@@ -1922,7 +1944,7 @@
       </w:rPr>
     </w:lvl>
   </w:abstractNum>
-  <w:abstractNum w:abstractNumId="22">
+  <w:abstractNum w:abstractNumId="22" w15:restartNumberingAfterBreak="0">
     <w:nsid w:val="647235F1"/>
     <w:multiLevelType w:val="singleLevel"/>
     <w:tmpl w:val="04090001"/>
@@ -1942,7 +1964,7 @@
       </w:rPr>
     </w:lvl>
   </w:abstractNum>
-  <w:abstractNum w:abstractNumId="23">
+  <w:abstractNum w:abstractNumId="23" w15:restartNumberingAfterBreak="0">
     <w:nsid w:val="6D2F7D46"/>
     <w:multiLevelType w:val="singleLevel"/>
     <w:tmpl w:val="04090001"/>
@@ -1962,7 +1984,7 @@
       </w:rPr>
     </w:lvl>
   </w:abstractNum>
-  <w:abstractNum w:abstractNumId="24">
+  <w:abstractNum w:abstractNumId="24" w15:restartNumberingAfterBreak="0">
     <w:nsid w:val="71F21F2A"/>
     <w:multiLevelType w:val="singleLevel"/>
     <w:tmpl w:val="04090001"/>
@@ -1982,7 +2004,7 @@
       </w:rPr>
     </w:lvl>
   </w:abstractNum>
-  <w:abstractNum w:abstractNumId="25">
+  <w:abstractNum w:abstractNumId="25" w15:restartNumberingAfterBreak="0">
     <w:nsid w:val="743601FB"/>
     <w:multiLevelType w:val="singleLevel"/>
     <w:tmpl w:val="04090001"/>
@@ -2002,7 +2024,7 @@
       </w:rPr>
     </w:lvl>
   </w:abstractNum>
-  <w:abstractNum w:abstractNumId="26">
+  <w:abstractNum w:abstractNumId="26" w15:restartNumberingAfterBreak="0">
     <w:nsid w:val="756150CA"/>
     <w:multiLevelType w:val="singleLevel"/>
     <w:tmpl w:val="04090001"/>
@@ -2022,7 +2044,7 @@
       </w:rPr>
     </w:lvl>
   </w:abstractNum>
-  <w:abstractNum w:abstractNumId="27">
+  <w:abstractNum w:abstractNumId="27" w15:restartNumberingAfterBreak="0">
     <w:nsid w:val="7BE434D7"/>
     <w:multiLevelType w:val="singleLevel"/>
     <w:tmpl w:val="04090001"/>
@@ -2042,7 +2064,7 @@
       </w:rPr>
     </w:lvl>
   </w:abstractNum>
-  <w:abstractNum w:abstractNumId="28">
+  <w:abstractNum w:abstractNumId="28" w15:restartNumberingAfterBreak="0">
     <w:nsid w:val="7C9362FF"/>
     <w:multiLevelType w:val="hybridMultilevel"/>
     <w:tmpl w:val="23B07F92"/>
@@ -2305,7 +2327,7 @@
 </file>
 
 <file path=word/styles.xml><?xml version="1.0" encoding="utf-8"?>
-<w:styles xmlns:r="http://schemas.openxmlformats.org/officeDocument/2006/relationships" xmlns:w="http://schemas.openxmlformats.org/wordprocessingml/2006/main">
+<w:styles xmlns:mc="http://schemas.openxmlformats.org/markup-compatibility/2006" xmlns:r="http://schemas.openxmlformats.org/officeDocument/2006/relationships" xmlns:w="http://schemas.openxmlformats.org/wordprocessingml/2006/main" xmlns:w14="http://schemas.microsoft.com/office/word/2010/wordml" xmlns:w15="http://schemas.microsoft.com/office/word/2012/wordml" xmlns:w16cid="http://schemas.microsoft.com/office/word/2016/wordml/cid" xmlns:w16se="http://schemas.microsoft.com/office/word/2015/wordml/symex" mc:Ignorable="w14 w15 w16se w16cid">
   <w:docDefaults>
     <w:rPrDefault>
       <w:rPr>
@@ -2315,144 +2337,382 @@
     </w:rPrDefault>
     <w:pPrDefault/>
   </w:docDefaults>
-  <w:latentStyles w:defLockedState="0" w:defUIPriority="99" w:defSemiHidden="1" w:defUnhideWhenUsed="1" w:defQFormat="0" w:count="267">
-    <w:lsdException w:name="Normal" w:semiHidden="0" w:uiPriority="0" w:unhideWhenUsed="0" w:qFormat="1"/>
-    <w:lsdException w:name="heading 1" w:semiHidden="0" w:uiPriority="9" w:unhideWhenUsed="0" w:qFormat="1"/>
-    <w:lsdException w:name="heading 2" w:semiHidden="0" w:uiPriority="9" w:unhideWhenUsed="0" w:qFormat="1"/>
-    <w:lsdException w:name="heading 3" w:semiHidden="0" w:uiPriority="9" w:unhideWhenUsed="0" w:qFormat="1"/>
-    <w:lsdException w:name="heading 4" w:semiHidden="0" w:uiPriority="9" w:unhideWhenUsed="0" w:qFormat="1"/>
-    <w:lsdException w:name="heading 5" w:semiHidden="0" w:uiPriority="9" w:unhideWhenUsed="0" w:qFormat="1"/>
-    <w:lsdException w:name="heading 6" w:semiHidden="0" w:uiPriority="9" w:unhideWhenUsed="0" w:qFormat="1"/>
-    <w:lsdException w:name="heading 7" w:semiHidden="0" w:uiPriority="9" w:unhideWhenUsed="0" w:qFormat="1"/>
-    <w:lsdException w:name="heading 8" w:semiHidden="0" w:uiPriority="9" w:unhideWhenUsed="0" w:qFormat="1"/>
-    <w:lsdException w:name="heading 9" w:semiHidden="0" w:uiPriority="9" w:unhideWhenUsed="0" w:qFormat="1"/>
-    <w:lsdException w:name="toc 1" w:uiPriority="39"/>
-    <w:lsdException w:name="toc 2" w:uiPriority="39"/>
-    <w:lsdException w:name="toc 3" w:uiPriority="39"/>
-    <w:lsdException w:name="toc 4" w:uiPriority="39"/>
-    <w:lsdException w:name="toc 5" w:uiPriority="39"/>
-    <w:lsdException w:name="toc 6" w:uiPriority="39"/>
-    <w:lsdException w:name="toc 7" w:uiPriority="39"/>
-    <w:lsdException w:name="toc 8" w:uiPriority="39"/>
-    <w:lsdException w:name="toc 9" w:uiPriority="39"/>
-    <w:lsdException w:name="caption" w:uiPriority="35" w:qFormat="1"/>
-    <w:lsdException w:name="Title" w:semiHidden="0" w:uiPriority="10" w:unhideWhenUsed="0" w:qFormat="1"/>
-    <w:lsdException w:name="Default Paragraph Font" w:uiPriority="1"/>
-    <w:lsdException w:name="Subtitle" w:semiHidden="0" w:uiPriority="11" w:unhideWhenUsed="0" w:qFormat="1"/>
-    <w:lsdException w:name="Strong" w:semiHidden="0" w:uiPriority="22" w:unhideWhenUsed="0" w:qFormat="1"/>
-    <w:lsdException w:name="Emphasis" w:semiHidden="0" w:uiPriority="20" w:unhideWhenUsed="0" w:qFormat="1"/>
-    <w:lsdException w:name="Table Grid" w:semiHidden="0" w:uiPriority="59" w:unhideWhenUsed="0"/>
-    <w:lsdException w:name="Placeholder Text" w:unhideWhenUsed="0"/>
-    <w:lsdException w:name="No Spacing" w:semiHidden="0" w:uiPriority="1" w:unhideWhenUsed="0" w:qFormat="1"/>
-    <w:lsdException w:name="Light Shading" w:semiHidden="0" w:uiPriority="60" w:unhideWhenUsed="0"/>
-    <w:lsdException w:name="Light List" w:semiHidden="0" w:uiPriority="61" w:unhideWhenUsed="0"/>
-    <w:lsdException w:name="Light Grid" w:semiHidden="0" w:uiPriority="62" w:unhideWhenUsed="0"/>
-    <w:lsdException w:name="Medium Shading 1" w:semiHidden="0" w:uiPriority="63" w:unhideWhenUsed="0"/>
-    <w:lsdException w:name="Medium Shading 2" w:semiHidden="0" w:uiPriority="64" w:unhideWhenUsed="0"/>
-    <w:lsdException w:name="Medium List 1" w:semiHidden="0" w:uiPriority="65" w:unhideWhenUsed="0"/>
-    <w:lsdException w:name="Medium List 2" w:semiHidden="0" w:uiPriority="66" w:unhideWhenUsed="0"/>
-    <w:lsdException w:name="Medium Grid 1" w:semiHidden="0" w:uiPriority="67" w:unhideWhenUsed="0"/>
-    <w:lsdException w:name="Medium Grid 2" w:semiHidden="0" w:uiPriority="68" w:unhideWhenUsed="0"/>
-    <w:lsdException w:name="Medium Grid 3" w:semiHidden="0" w:uiPriority="69" w:unhideWhenUsed="0"/>
-    <w:lsdException w:name="Dark List" w:semiHidden="0" w:uiPriority="70" w:unhideWhenUsed="0"/>
-    <w:lsdException w:name="Colorful Shading" w:semiHidden="0" w:uiPriority="71" w:unhideWhenUsed="0"/>
-    <w:lsdException w:name="Colorful List" w:semiHidden="0" w:uiPriority="72" w:unhideWhenUsed="0"/>
-    <w:lsdException w:name="Colorful Grid" w:semiHidden="0" w:uiPriority="73" w:unhideWhenUsed="0"/>
-    <w:lsdException w:name="Light Shading Accent 1" w:semiHidden="0" w:uiPriority="60" w:unhideWhenUsed="0"/>
-    <w:lsdException w:name="Light List Accent 1" w:semiHidden="0" w:uiPriority="61" w:unhideWhenUsed="0"/>
-    <w:lsdException w:name="Light Grid Accent 1" w:semiHidden="0" w:uiPriority="62" w:unhideWhenUsed="0"/>
-    <w:lsdException w:name="Medium Shading 1 Accent 1" w:semiHidden="0" w:uiPriority="63" w:unhideWhenUsed="0"/>
-    <w:lsdException w:name="Medium Shading 2 Accent 1" w:semiHidden="0" w:uiPriority="64" w:unhideWhenUsed="0"/>
-    <w:lsdException w:name="Medium List 1 Accent 1" w:semiHidden="0" w:uiPriority="65" w:unhideWhenUsed="0"/>
-    <w:lsdException w:name="Revision" w:unhideWhenUsed="0"/>
-    <w:lsdException w:name="List Paragraph" w:semiHidden="0" w:uiPriority="34" w:unhideWhenUsed="0" w:qFormat="1"/>
-    <w:lsdException w:name="Quote" w:semiHidden="0" w:uiPriority="29" w:unhideWhenUsed="0" w:qFormat="1"/>
-    <w:lsdException w:name="Intense Quote" w:semiHidden="0" w:uiPriority="30" w:unhideWhenUsed="0" w:qFormat="1"/>
-    <w:lsdException w:name="Medium List 2 Accent 1" w:semiHidden="0" w:uiPriority="66" w:unhideWhenUsed="0"/>
-    <w:lsdException w:name="Medium Grid 1 Accent 1" w:semiHidden="0" w:uiPriority="67" w:unhideWhenUsed="0"/>
-    <w:lsdException w:name="Medium Grid 2 Accent 1" w:semiHidden="0" w:uiPriority="68" w:unhideWhenUsed="0"/>
-    <w:lsdException w:name="Medium Grid 3 Accent 1" w:semiHidden="0" w:uiPriority="69" w:unhideWhenUsed="0"/>
-    <w:lsdException w:name="Dark List Accent 1" w:semiHidden="0" w:uiPriority="70" w:unhideWhenUsed="0"/>
-    <w:lsdException w:name="Colorful Shading Accent 1" w:semiHidden="0" w:uiPriority="71" w:unhideWhenUsed="0"/>
-    <w:lsdException w:name="Colorful List Accent 1" w:semiHidden="0" w:uiPriority="72" w:unhideWhenUsed="0"/>
-    <w:lsdException w:name="Colorful Grid Accent 1" w:semiHidden="0" w:uiPriority="73" w:unhideWhenUsed="0"/>
-    <w:lsdException w:name="Light Shading Accent 2" w:semiHidden="0" w:uiPriority="60" w:unhideWhenUsed="0"/>
-    <w:lsdException w:name="Light List Accent 2" w:semiHidden="0" w:uiPriority="61" w:unhideWhenUsed="0"/>
-    <w:lsdException w:name="Light Grid Accent 2" w:semiHidden="0" w:uiPriority="62" w:unhideWhenUsed="0"/>
-    <w:lsdException w:name="Medium Shading 1 Accent 2" w:semiHidden="0" w:uiPriority="63" w:unhideWhenUsed="0"/>
-    <w:lsdException w:name="Medium Shading 2 Accent 2" w:semiHidden="0" w:uiPriority="64" w:unhideWhenUsed="0"/>
-    <w:lsdException w:name="Medium List 1 Accent 2" w:semiHidden="0" w:uiPriority="65" w:unhideWhenUsed="0"/>
-    <w:lsdException w:name="Medium List 2 Accent 2" w:semiHidden="0" w:uiPriority="66" w:unhideWhenUsed="0"/>
-    <w:lsdException w:name="Medium Grid 1 Accent 2" w:semiHidden="0" w:uiPriority="67" w:unhideWhenUsed="0"/>
-    <w:lsdException w:name="Medium Grid 2 Accent 2" w:semiHidden="0" w:uiPriority="68" w:unhideWhenUsed="0"/>
-    <w:lsdException w:name="Medium Grid 3 Accent 2" w:semiHidden="0" w:uiPriority="69" w:unhideWhenUsed="0"/>
-    <w:lsdException w:name="Dark List Accent 2" w:semiHidden="0" w:uiPriority="70" w:unhideWhenUsed="0"/>
-    <w:lsdException w:name="Colorful Shading Accent 2" w:semiHidden="0" w:uiPriority="71" w:unhideWhenUsed="0"/>
-    <w:lsdException w:name="Colorful List Accent 2" w:semiHidden="0" w:uiPriority="72" w:unhideWhenUsed="0"/>
-    <w:lsdException w:name="Colorful Grid Accent 2" w:semiHidden="0" w:uiPriority="73" w:unhideWhenUsed="0"/>
-    <w:lsdException w:name="Light Shading Accent 3" w:semiHidden="0" w:uiPriority="60" w:unhideWhenUsed="0"/>
-    <w:lsdException w:name="Light List Accent 3" w:semiHidden="0" w:uiPriority="61" w:unhideWhenUsed="0"/>
-    <w:lsdException w:name="Light Grid Accent 3" w:semiHidden="0" w:uiPriority="62" w:unhideWhenUsed="0"/>
-    <w:lsdException w:name="Medium Shading 1 Accent 3" w:semiHidden="0" w:uiPriority="63" w:unhideWhenUsed="0"/>
-    <w:lsdException w:name="Medium Shading 2 Accent 3" w:semiHidden="0" w:uiPriority="64" w:unhideWhenUsed="0"/>
-    <w:lsdException w:name="Medium List 1 Accent 3" w:semiHidden="0" w:uiPriority="65" w:unhideWhenUsed="0"/>
-    <w:lsdException w:name="Medium List 2 Accent 3" w:semiHidden="0" w:uiPriority="66" w:unhideWhenUsed="0"/>
-    <w:lsdException w:name="Medium Grid 1 Accent 3" w:semiHidden="0" w:uiPriority="67" w:unhideWhenUsed="0"/>
-    <w:lsdException w:name="Medium Grid 2 Accent 3" w:semiHidden="0" w:uiPriority="68" w:unhideWhenUsed="0"/>
-    <w:lsdException w:name="Medium Grid 3 Accent 3" w:semiHidden="0" w:uiPriority="69" w:unhideWhenUsed="0"/>
-    <w:lsdException w:name="Dark List Accent 3" w:semiHidden="0" w:uiPriority="70" w:unhideWhenUsed="0"/>
-    <w:lsdException w:name="Colorful Shading Accent 3" w:semiHidden="0" w:uiPriority="71" w:unhideWhenUsed="0"/>
-    <w:lsdException w:name="Colorful List Accent 3" w:semiHidden="0" w:uiPriority="72" w:unhideWhenUsed="0"/>
-    <w:lsdException w:name="Colorful Grid Accent 3" w:semiHidden="0" w:uiPriority="73" w:unhideWhenUsed="0"/>
-    <w:lsdException w:name="Light Shading Accent 4" w:semiHidden="0" w:uiPriority="60" w:unhideWhenUsed="0"/>
-    <w:lsdException w:name="Light List Accent 4" w:semiHidden="0" w:uiPriority="61" w:unhideWhenUsed="0"/>
-    <w:lsdException w:name="Light Grid Accent 4" w:semiHidden="0" w:uiPriority="62" w:unhideWhenUsed="0"/>
-    <w:lsdException w:name="Medium Shading 1 Accent 4" w:semiHidden="0" w:uiPriority="63" w:unhideWhenUsed="0"/>
-    <w:lsdException w:name="Medium Shading 2 Accent 4" w:semiHidden="0" w:uiPriority="64" w:unhideWhenUsed="0"/>
-    <w:lsdException w:name="Medium List 1 Accent 4" w:semiHidden="0" w:uiPriority="65" w:unhideWhenUsed="0"/>
-    <w:lsdException w:name="Medium List 2 Accent 4" w:semiHidden="0" w:uiPriority="66" w:unhideWhenUsed="0"/>
-    <w:lsdException w:name="Medium Grid 1 Accent 4" w:semiHidden="0" w:uiPriority="67" w:unhideWhenUsed="0"/>
-    <w:lsdException w:name="Medium Grid 2 Accent 4" w:semiHidden="0" w:uiPriority="68" w:unhideWhenUsed="0"/>
-    <w:lsdException w:name="Medium Grid 3 Accent 4" w:semiHidden="0" w:uiPriority="69" w:unhideWhenUsed="0"/>
-    <w:lsdException w:name="Dark List Accent 4" w:semiHidden="0" w:uiPriority="70" w:unhideWhenUsed="0"/>
-    <w:lsdException w:name="Colorful Shading Accent 4" w:semiHidden="0" w:uiPriority="71" w:unhideWhenUsed="0"/>
-    <w:lsdException w:name="Colorful List Accent 4" w:semiHidden="0" w:uiPriority="72" w:unhideWhenUsed="0"/>
-    <w:lsdException w:name="Colorful Grid Accent 4" w:semiHidden="0" w:uiPriority="73" w:unhideWhenUsed="0"/>
-    <w:lsdException w:name="Light Shading Accent 5" w:semiHidden="0" w:uiPriority="60" w:unhideWhenUsed="0"/>
-    <w:lsdException w:name="Light List Accent 5" w:semiHidden="0" w:uiPriority="61" w:unhideWhenUsed="0"/>
-    <w:lsdException w:name="Light Grid Accent 5" w:semiHidden="0" w:uiPriority="62" w:unhideWhenUsed="0"/>
-    <w:lsdException w:name="Medium Shading 1 Accent 5" w:semiHidden="0" w:uiPriority="63" w:unhideWhenUsed="0"/>
-    <w:lsdException w:name="Medium Shading 2 Accent 5" w:semiHidden="0" w:uiPriority="64" w:unhideWhenUsed="0"/>
-    <w:lsdException w:name="Medium List 1 Accent 5" w:semiHidden="0" w:uiPriority="65" w:unhideWhenUsed="0"/>
-    <w:lsdException w:name="Medium List 2 Accent 5" w:semiHidden="0" w:uiPriority="66" w:unhideWhenUsed="0"/>
-    <w:lsdException w:name="Medium Grid 1 Accent 5" w:semiHidden="0" w:uiPriority="67" w:unhideWhenUsed="0"/>
-    <w:lsdException w:name="Medium Grid 2 Accent 5" w:semiHidden="0" w:uiPriority="68" w:unhideWhenUsed="0"/>
-    <w:lsdException w:name="Medium Grid 3 Accent 5" w:semiHidden="0" w:uiPriority="69" w:unhideWhenUsed="0"/>
-    <w:lsdException w:name="Dark List Accent 5" w:semiHidden="0" w:uiPriority="70" w:unhideWhenUsed="0"/>
-    <w:lsdException w:name="Colorful Shading Accent 5" w:semiHidden="0" w:uiPriority="71" w:unhideWhenUsed="0"/>
-    <w:lsdException w:name="Colorful List Accent 5" w:semiHidden="0" w:uiPriority="72" w:unhideWhenUsed="0"/>
-    <w:lsdException w:name="Colorful Grid Accent 5" w:semiHidden="0" w:uiPriority="73" w:unhideWhenUsed="0"/>
-    <w:lsdException w:name="Light Shading Accent 6" w:semiHidden="0" w:uiPriority="60" w:unhideWhenUsed="0"/>
-    <w:lsdException w:name="Light List Accent 6" w:semiHidden="0" w:uiPriority="61" w:unhideWhenUsed="0"/>
-    <w:lsdException w:name="Light Grid Accent 6" w:semiHidden="0" w:uiPriority="62" w:unhideWhenUsed="0"/>
-    <w:lsdException w:name="Medium Shading 1 Accent 6" w:semiHidden="0" w:uiPriority="63" w:unhideWhenUsed="0"/>
-    <w:lsdException w:name="Medium Shading 2 Accent 6" w:semiHidden="0" w:uiPriority="64" w:unhideWhenUsed="0"/>
-    <w:lsdException w:name="Medium List 1 Accent 6" w:semiHidden="0" w:uiPriority="65" w:unhideWhenUsed="0"/>
-    <w:lsdException w:name="Medium List 2 Accent 6" w:semiHidden="0" w:uiPriority="66" w:unhideWhenUsed="0"/>
-    <w:lsdException w:name="Medium Grid 1 Accent 6" w:semiHidden="0" w:uiPriority="67" w:unhideWhenUsed="0"/>
-    <w:lsdException w:name="Medium Grid 2 Accent 6" w:semiHidden="0" w:uiPriority="68" w:unhideWhenUsed="0"/>
-    <w:lsdException w:name="Medium Grid 3 Accent 6" w:semiHidden="0" w:uiPriority="69" w:unhideWhenUsed="0"/>
-    <w:lsdException w:name="Dark List Accent 6" w:semiHidden="0" w:uiPriority="70" w:unhideWhenUsed="0"/>
-    <w:lsdException w:name="Colorful Shading Accent 6" w:semiHidden="0" w:uiPriority="71" w:unhideWhenUsed="0"/>
-    <w:lsdException w:name="Colorful List Accent 6" w:semiHidden="0" w:uiPriority="72" w:unhideWhenUsed="0"/>
-    <w:lsdException w:name="Colorful Grid Accent 6" w:semiHidden="0" w:uiPriority="73" w:unhideWhenUsed="0"/>
-    <w:lsdException w:name="Subtle Emphasis" w:semiHidden="0" w:uiPriority="19" w:unhideWhenUsed="0" w:qFormat="1"/>
-    <w:lsdException w:name="Intense Emphasis" w:semiHidden="0" w:uiPriority="21" w:unhideWhenUsed="0" w:qFormat="1"/>
-    <w:lsdException w:name="Subtle Reference" w:semiHidden="0" w:uiPriority="31" w:unhideWhenUsed="0" w:qFormat="1"/>
-    <w:lsdException w:name="Intense Reference" w:semiHidden="0" w:uiPriority="32" w:unhideWhenUsed="0" w:qFormat="1"/>
-    <w:lsdException w:name="Book Title" w:semiHidden="0" w:uiPriority="33" w:unhideWhenUsed="0" w:qFormat="1"/>
-    <w:lsdException w:name="Bibliography" w:uiPriority="37"/>
-    <w:lsdException w:name="TOC Heading" w:uiPriority="39" w:qFormat="1"/>
+  <w:latentStyles w:defLockedState="0" w:defUIPriority="99" w:defSemiHidden="0" w:defUnhideWhenUsed="0" w:defQFormat="0" w:count="375">
+    <w:lsdException w:name="Normal" w:uiPriority="0" w:qFormat="1"/>
+    <w:lsdException w:name="heading 1" w:uiPriority="9" w:qFormat="1"/>
+    <w:lsdException w:name="heading 2" w:uiPriority="9" w:qFormat="1"/>
+    <w:lsdException w:name="heading 3" w:uiPriority="9" w:qFormat="1"/>
+    <w:lsdException w:name="heading 4" w:uiPriority="9" w:qFormat="1"/>
+    <w:lsdException w:name="heading 5" w:uiPriority="9" w:qFormat="1"/>
+    <w:lsdException w:name="heading 6" w:uiPriority="9" w:qFormat="1"/>
+    <w:lsdException w:name="heading 7" w:uiPriority="9" w:qFormat="1"/>
+    <w:lsdException w:name="heading 8" w:uiPriority="9" w:qFormat="1"/>
+    <w:lsdException w:name="heading 9" w:uiPriority="9" w:qFormat="1"/>
+    <w:lsdException w:name="index 1" w:semiHidden="1" w:unhideWhenUsed="1"/>
+    <w:lsdException w:name="index 2" w:semiHidden="1" w:unhideWhenUsed="1"/>
+    <w:lsdException w:name="index 3" w:semiHidden="1" w:unhideWhenUsed="1"/>
+    <w:lsdException w:name="index 4" w:semiHidden="1" w:unhideWhenUsed="1"/>
+    <w:lsdException w:name="index 5" w:semiHidden="1" w:unhideWhenUsed="1"/>
+    <w:lsdException w:name="index 6" w:semiHidden="1" w:unhideWhenUsed="1"/>
+    <w:lsdException w:name="index 7" w:semiHidden="1" w:unhideWhenUsed="1"/>
+    <w:lsdException w:name="index 8" w:semiHidden="1" w:unhideWhenUsed="1"/>
+    <w:lsdException w:name="index 9" w:semiHidden="1" w:unhideWhenUsed="1"/>
+    <w:lsdException w:name="toc 1" w:semiHidden="1" w:uiPriority="39" w:unhideWhenUsed="1"/>
+    <w:lsdException w:name="toc 2" w:semiHidden="1" w:uiPriority="39" w:unhideWhenUsed="1"/>
+    <w:lsdException w:name="toc 3" w:semiHidden="1" w:uiPriority="39" w:unhideWhenUsed="1"/>
+    <w:lsdException w:name="toc 4" w:semiHidden="1" w:uiPriority="39" w:unhideWhenUsed="1"/>
+    <w:lsdException w:name="toc 5" w:semiHidden="1" w:uiPriority="39" w:unhideWhenUsed="1"/>
+    <w:lsdException w:name="toc 6" w:semiHidden="1" w:uiPriority="39" w:unhideWhenUsed="1"/>
+    <w:lsdException w:name="toc 7" w:semiHidden="1" w:uiPriority="39" w:unhideWhenUsed="1"/>
+    <w:lsdException w:name="toc 8" w:semiHidden="1" w:uiPriority="39" w:unhideWhenUsed="1"/>
+    <w:lsdException w:name="toc 9" w:semiHidden="1" w:uiPriority="39" w:unhideWhenUsed="1"/>
+    <w:lsdException w:name="Normal Indent" w:semiHidden="1" w:unhideWhenUsed="1"/>
+    <w:lsdException w:name="footnote text" w:semiHidden="1" w:unhideWhenUsed="1"/>
+    <w:lsdException w:name="annotation text" w:semiHidden="1" w:unhideWhenUsed="1"/>
+    <w:lsdException w:name="header" w:semiHidden="1" w:unhideWhenUsed="1"/>
+    <w:lsdException w:name="footer" w:semiHidden="1" w:unhideWhenUsed="1"/>
+    <w:lsdException w:name="index heading" w:semiHidden="1" w:unhideWhenUsed="1"/>
+    <w:lsdException w:name="caption" w:semiHidden="1" w:uiPriority="35" w:unhideWhenUsed="1" w:qFormat="1"/>
+    <w:lsdException w:name="table of figures" w:semiHidden="1" w:unhideWhenUsed="1"/>
+    <w:lsdException w:name="envelope address" w:semiHidden="1" w:unhideWhenUsed="1"/>
+    <w:lsdException w:name="envelope return" w:semiHidden="1" w:unhideWhenUsed="1"/>
+    <w:lsdException w:name="footnote reference" w:semiHidden="1" w:unhideWhenUsed="1"/>
+    <w:lsdException w:name="annotation reference" w:semiHidden="1" w:unhideWhenUsed="1"/>
+    <w:lsdException w:name="line number" w:semiHidden="1" w:unhideWhenUsed="1"/>
+    <w:lsdException w:name="page number" w:semiHidden="1" w:unhideWhenUsed="1"/>
+    <w:lsdException w:name="endnote reference" w:semiHidden="1" w:unhideWhenUsed="1"/>
+    <w:lsdException w:name="endnote text" w:semiHidden="1" w:unhideWhenUsed="1"/>
+    <w:lsdException w:name="table of authorities" w:semiHidden="1" w:unhideWhenUsed="1"/>
+    <w:lsdException w:name="macro" w:semiHidden="1" w:unhideWhenUsed="1"/>
+    <w:lsdException w:name="toa heading" w:semiHidden="1" w:unhideWhenUsed="1"/>
+    <w:lsdException w:name="List" w:semiHidden="1" w:unhideWhenUsed="1"/>
+    <w:lsdException w:name="List Bullet" w:semiHidden="1" w:unhideWhenUsed="1"/>
+    <w:lsdException w:name="List Number" w:semiHidden="1" w:unhideWhenUsed="1"/>
+    <w:lsdException w:name="List 2" w:semiHidden="1" w:unhideWhenUsed="1"/>
+    <w:lsdException w:name="List 3" w:semiHidden="1" w:unhideWhenUsed="1"/>
+    <w:lsdException w:name="List 4" w:semiHidden="1" w:unhideWhenUsed="1"/>
+    <w:lsdException w:name="List 5" w:semiHidden="1" w:unhideWhenUsed="1"/>
+    <w:lsdException w:name="List Bullet 2" w:semiHidden="1" w:unhideWhenUsed="1"/>
+    <w:lsdException w:name="List Bullet 3" w:semiHidden="1" w:unhideWhenUsed="1"/>
+    <w:lsdException w:name="List Bullet 4" w:semiHidden="1" w:unhideWhenUsed="1"/>
+    <w:lsdException w:name="List Bullet 5" w:semiHidden="1" w:unhideWhenUsed="1"/>
+    <w:lsdException w:name="List Number 2" w:semiHidden="1" w:unhideWhenUsed="1"/>
+    <w:lsdException w:name="List Number 3" w:semiHidden="1" w:unhideWhenUsed="1"/>
+    <w:lsdException w:name="List Number 4" w:semiHidden="1" w:unhideWhenUsed="1"/>
+    <w:lsdException w:name="List Number 5" w:semiHidden="1" w:unhideWhenUsed="1"/>
+    <w:lsdException w:name="Title" w:uiPriority="10" w:qFormat="1"/>
+    <w:lsdException w:name="Closing" w:semiHidden="1" w:unhideWhenUsed="1"/>
+    <w:lsdException w:name="Signature" w:semiHidden="1" w:unhideWhenUsed="1"/>
+    <w:lsdException w:name="Default Paragraph Font" w:semiHidden="1" w:uiPriority="1" w:unhideWhenUsed="1"/>
+    <w:lsdException w:name="Body Text" w:semiHidden="1" w:unhideWhenUsed="1"/>
+    <w:lsdException w:name="Body Text Indent" w:semiHidden="1" w:unhideWhenUsed="1"/>
+    <w:lsdException w:name="List Continue" w:semiHidden="1" w:unhideWhenUsed="1"/>
+    <w:lsdException w:name="List Continue 2" w:semiHidden="1" w:unhideWhenUsed="1"/>
+    <w:lsdException w:name="List Continue 3" w:semiHidden="1" w:unhideWhenUsed="1"/>
+    <w:lsdException w:name="List Continue 4" w:semiHidden="1" w:unhideWhenUsed="1"/>
+    <w:lsdException w:name="List Continue 5" w:semiHidden="1" w:unhideWhenUsed="1"/>
+    <w:lsdException w:name="Message Header" w:semiHidden="1" w:unhideWhenUsed="1"/>
+    <w:lsdException w:name="Subtitle" w:uiPriority="11" w:qFormat="1"/>
+    <w:lsdException w:name="Salutation" w:semiHidden="1" w:unhideWhenUsed="1"/>
+    <w:lsdException w:name="Date" w:semiHidden="1" w:unhideWhenUsed="1"/>
+    <w:lsdException w:name="Body Text First Indent" w:semiHidden="1" w:unhideWhenUsed="1"/>
+    <w:lsdException w:name="Body Text First Indent 2" w:semiHidden="1" w:unhideWhenUsed="1"/>
+    <w:lsdException w:name="Note Heading" w:semiHidden="1" w:unhideWhenUsed="1"/>
+    <w:lsdException w:name="Body Text 2" w:semiHidden="1" w:unhideWhenUsed="1"/>
+    <w:lsdException w:name="Body Text 3" w:semiHidden="1" w:unhideWhenUsed="1"/>
+    <w:lsdException w:name="Body Text Indent 2" w:semiHidden="1" w:unhideWhenUsed="1"/>
+    <w:lsdException w:name="Body Text Indent 3" w:semiHidden="1" w:unhideWhenUsed="1"/>
+    <w:lsdException w:name="Block Text" w:semiHidden="1" w:unhideWhenUsed="1"/>
+    <w:lsdException w:name="Hyperlink" w:semiHidden="1" w:unhideWhenUsed="1"/>
+    <w:lsdException w:name="FollowedHyperlink" w:semiHidden="1" w:unhideWhenUsed="1"/>
+    <w:lsdException w:name="Strong" w:uiPriority="22" w:qFormat="1"/>
+    <w:lsdException w:name="Emphasis" w:uiPriority="20" w:qFormat="1"/>
+    <w:lsdException w:name="Document Map" w:semiHidden="1" w:unhideWhenUsed="1"/>
+    <w:lsdException w:name="Plain Text" w:semiHidden="1" w:unhideWhenUsed="1"/>
+    <w:lsdException w:name="E-mail Signature" w:semiHidden="1" w:unhideWhenUsed="1"/>
+    <w:lsdException w:name="HTML Top of Form" w:semiHidden="1" w:unhideWhenUsed="1"/>
+    <w:lsdException w:name="HTML Bottom of Form" w:semiHidden="1" w:unhideWhenUsed="1"/>
+    <w:lsdException w:name="Normal (Web)" w:semiHidden="1" w:unhideWhenUsed="1"/>
+    <w:lsdException w:name="HTML Acronym" w:semiHidden="1" w:unhideWhenUsed="1"/>
+    <w:lsdException w:name="HTML Address" w:semiHidden="1" w:unhideWhenUsed="1"/>
+    <w:lsdException w:name="HTML Cite" w:semiHidden="1" w:unhideWhenUsed="1"/>
+    <w:lsdException w:name="HTML Code" w:semiHidden="1" w:unhideWhenUsed="1"/>
+    <w:lsdException w:name="HTML Definition" w:semiHidden="1" w:unhideWhenUsed="1"/>
+    <w:lsdException w:name="HTML Keyboard" w:semiHidden="1" w:unhideWhenUsed="1"/>
+    <w:lsdException w:name="HTML Preformatted" w:semiHidden="1" w:unhideWhenUsed="1"/>
+    <w:lsdException w:name="HTML Sample" w:semiHidden="1" w:unhideWhenUsed="1"/>
+    <w:lsdException w:name="HTML Typewriter" w:semiHidden="1" w:unhideWhenUsed="1"/>
+    <w:lsdException w:name="HTML Variable" w:semiHidden="1" w:unhideWhenUsed="1"/>
+    <w:lsdException w:name="Normal Table" w:semiHidden="1" w:unhideWhenUsed="1"/>
+    <w:lsdException w:name="annotation subject" w:semiHidden="1" w:unhideWhenUsed="1"/>
+    <w:lsdException w:name="No List" w:semiHidden="1" w:unhideWhenUsed="1"/>
+    <w:lsdException w:name="Outline List 1" w:semiHidden="1" w:unhideWhenUsed="1"/>
+    <w:lsdException w:name="Outline List 2" w:semiHidden="1" w:unhideWhenUsed="1"/>
+    <w:lsdException w:name="Outline List 3" w:semiHidden="1" w:unhideWhenUsed="1"/>
+    <w:lsdException w:name="Table Simple 1" w:semiHidden="1" w:unhideWhenUsed="1"/>
+    <w:lsdException w:name="Table Simple 2" w:semiHidden="1" w:unhideWhenUsed="1"/>
+    <w:lsdException w:name="Table Simple 3" w:semiHidden="1" w:unhideWhenUsed="1"/>
+    <w:lsdException w:name="Table Classic 1" w:semiHidden="1" w:unhideWhenUsed="1"/>
+    <w:lsdException w:name="Table Classic 2" w:semiHidden="1" w:unhideWhenUsed="1"/>
+    <w:lsdException w:name="Table Classic 3" w:semiHidden="1" w:unhideWhenUsed="1"/>
+    <w:lsdException w:name="Table Classic 4" w:semiHidden="1" w:unhideWhenUsed="1"/>
+    <w:lsdException w:name="Table Colorful 1" w:semiHidden="1" w:unhideWhenUsed="1"/>
+    <w:lsdException w:name="Table Colorful 2" w:semiHidden="1" w:unhideWhenUsed="1"/>
+    <w:lsdException w:name="Table Colorful 3" w:semiHidden="1" w:unhideWhenUsed="1"/>
+    <w:lsdException w:name="Table Columns 1" w:semiHidden="1" w:unhideWhenUsed="1"/>
+    <w:lsdException w:name="Table Columns 2" w:semiHidden="1" w:unhideWhenUsed="1"/>
+    <w:lsdException w:name="Table Columns 3" w:semiHidden="1" w:unhideWhenUsed="1"/>
+    <w:lsdException w:name="Table Columns 4" w:semiHidden="1" w:unhideWhenUsed="1"/>
+    <w:lsdException w:name="Table Columns 5" w:semiHidden="1" w:unhideWhenUsed="1"/>
+    <w:lsdException w:name="Table Grid 1" w:semiHidden="1" w:unhideWhenUsed="1"/>
+    <w:lsdException w:name="Table Grid 2" w:semiHidden="1" w:unhideWhenUsed="1"/>
+    <w:lsdException w:name="Table Grid 3" w:semiHidden="1" w:unhideWhenUsed="1"/>
+    <w:lsdException w:name="Table Grid 4" w:semiHidden="1" w:unhideWhenUsed="1"/>
+    <w:lsdException w:name="Table Grid 5" w:semiHidden="1" w:unhideWhenUsed="1"/>
+    <w:lsdException w:name="Table Grid 6" w:semiHidden="1" w:unhideWhenUsed="1"/>
+    <w:lsdException w:name="Table Grid 7" w:semiHidden="1" w:unhideWhenUsed="1"/>
+    <w:lsdException w:name="Table Grid 8" w:semiHidden="1" w:unhideWhenUsed="1"/>
+    <w:lsdException w:name="Table List 1" w:semiHidden="1" w:unhideWhenUsed="1"/>
+    <w:lsdException w:name="Table List 2" w:semiHidden="1" w:unhideWhenUsed="1"/>
+    <w:lsdException w:name="Table List 3" w:semiHidden="1" w:unhideWhenUsed="1"/>
+    <w:lsdException w:name="Table List 4" w:semiHidden="1" w:unhideWhenUsed="1"/>
+    <w:lsdException w:name="Table List 5" w:semiHidden="1" w:unhideWhenUsed="1"/>
+    <w:lsdException w:name="Table List 6" w:semiHidden="1" w:unhideWhenUsed="1"/>
+    <w:lsdException w:name="Table List 7" w:semiHidden="1" w:unhideWhenUsed="1"/>
+    <w:lsdException w:name="Table List 8" w:semiHidden="1" w:unhideWhenUsed="1"/>
+    <w:lsdException w:name="Table 3D effects 1" w:semiHidden="1" w:unhideWhenUsed="1"/>
+    <w:lsdException w:name="Table 3D effects 2" w:semiHidden="1" w:unhideWhenUsed="1"/>
+    <w:lsdException w:name="Table 3D effects 3" w:semiHidden="1" w:unhideWhenUsed="1"/>
+    <w:lsdException w:name="Table Contemporary" w:semiHidden="1" w:unhideWhenUsed="1"/>
+    <w:lsdException w:name="Table Elegant" w:semiHidden="1" w:unhideWhenUsed="1"/>
+    <w:lsdException w:name="Table Professional" w:semiHidden="1" w:unhideWhenUsed="1"/>
+    <w:lsdException w:name="Table Subtle 1" w:semiHidden="1" w:unhideWhenUsed="1"/>
+    <w:lsdException w:name="Table Subtle 2" w:semiHidden="1" w:unhideWhenUsed="1"/>
+    <w:lsdException w:name="Table Web 1" w:semiHidden="1" w:unhideWhenUsed="1"/>
+    <w:lsdException w:name="Table Web 2" w:semiHidden="1" w:unhideWhenUsed="1"/>
+    <w:lsdException w:name="Table Web 3" w:semiHidden="1" w:unhideWhenUsed="1"/>
+    <w:lsdException w:name="Balloon Text" w:semiHidden="1" w:unhideWhenUsed="1"/>
+    <w:lsdException w:name="Table Grid" w:semiHidden="1" w:uiPriority="59" w:unhideWhenUsed="1"/>
+    <w:lsdException w:name="Table Theme" w:semiHidden="1" w:unhideWhenUsed="1"/>
+    <w:lsdException w:name="Placeholder Text" w:semiHidden="1"/>
+    <w:lsdException w:name="No Spacing" w:uiPriority="1" w:qFormat="1"/>
+    <w:lsdException w:name="Light Shading" w:uiPriority="60"/>
+    <w:lsdException w:name="Light List" w:uiPriority="61"/>
+    <w:lsdException w:name="Light Grid" w:uiPriority="62"/>
+    <w:lsdException w:name="Medium Shading 1" w:uiPriority="63"/>
+    <w:lsdException w:name="Medium Shading 2" w:uiPriority="64"/>
+    <w:lsdException w:name="Medium List 1" w:uiPriority="65"/>
+    <w:lsdException w:name="Medium List 2" w:uiPriority="66"/>
+    <w:lsdException w:name="Medium Grid 1" w:uiPriority="67"/>
+    <w:lsdException w:name="Medium Grid 2" w:uiPriority="68"/>
+    <w:lsdException w:name="Medium Grid 3" w:uiPriority="69"/>
+    <w:lsdException w:name="Dark List" w:uiPriority="70"/>
+    <w:lsdException w:name="Colorful Shading" w:uiPriority="71"/>
+    <w:lsdException w:name="Colorful List" w:uiPriority="72"/>
+    <w:lsdException w:name="Colorful Grid" w:uiPriority="73"/>
+    <w:lsdException w:name="Light Shading Accent 1" w:uiPriority="60"/>
+    <w:lsdException w:name="Light List Accent 1" w:uiPriority="61"/>
+    <w:lsdException w:name="Light Grid Accent 1" w:uiPriority="62"/>
+    <w:lsdException w:name="Medium Shading 1 Accent 1" w:uiPriority="63"/>
+    <w:lsdException w:name="Medium Shading 2 Accent 1" w:uiPriority="64"/>
+    <w:lsdException w:name="Medium List 1 Accent 1" w:uiPriority="65"/>
+    <w:lsdException w:name="Revision" w:semiHidden="1"/>
+    <w:lsdException w:name="List Paragraph" w:uiPriority="34" w:qFormat="1"/>
+    <w:lsdException w:name="Quote" w:uiPriority="29" w:qFormat="1"/>
+    <w:lsdException w:name="Intense Quote" w:uiPriority="30" w:qFormat="1"/>
+    <w:lsdException w:name="Medium List 2 Accent 1" w:uiPriority="66"/>
+    <w:lsdException w:name="Medium Grid 1 Accent 1" w:uiPriority="67"/>
+    <w:lsdException w:name="Medium Grid 2 Accent 1" w:uiPriority="68"/>
+    <w:lsdException w:name="Medium Grid 3 Accent 1" w:uiPriority="69"/>
+    <w:lsdException w:name="Dark List Accent 1" w:uiPriority="70"/>
+    <w:lsdException w:name="Colorful Shading Accent 1" w:uiPriority="71"/>
+    <w:lsdException w:name="Colorful List Accent 1" w:uiPriority="72"/>
+    <w:lsdException w:name="Colorful Grid Accent 1" w:uiPriority="73"/>
+    <w:lsdException w:name="Light Shading Accent 2" w:uiPriority="60"/>
+    <w:lsdException w:name="Light List Accent 2" w:uiPriority="61"/>
+    <w:lsdException w:name="Light Grid Accent 2" w:uiPriority="62"/>
+    <w:lsdException w:name="Medium Shading 1 Accent 2" w:uiPriority="63"/>
+    <w:lsdException w:name="Medium Shading 2 Accent 2" w:uiPriority="64"/>
+    <w:lsdException w:name="Medium List 1 Accent 2" w:uiPriority="65"/>
+    <w:lsdException w:name="Medium List 2 Accent 2" w:uiPriority="66"/>
+    <w:lsdException w:name="Medium Grid 1 Accent 2" w:uiPriority="67"/>
+    <w:lsdException w:name="Medium Grid 2 Accent 2" w:uiPriority="68"/>
+    <w:lsdException w:name="Medium Grid 3 Accent 2" w:uiPriority="69"/>
+    <w:lsdException w:name="Dark List Accent 2" w:uiPriority="70"/>
+    <w:lsdException w:name="Colorful Shading Accent 2" w:uiPriority="71"/>
+    <w:lsdException w:name="Colorful List Accent 2" w:uiPriority="72"/>
+    <w:lsdException w:name="Colorful Grid Accent 2" w:uiPriority="73"/>
+    <w:lsdException w:name="Light Shading Accent 3" w:uiPriority="60"/>
+    <w:lsdException w:name="Light List Accent 3" w:uiPriority="61"/>
+    <w:lsdException w:name="Light Grid Accent 3" w:uiPriority="62"/>
+    <w:lsdException w:name="Medium Shading 1 Accent 3" w:uiPriority="63"/>
+    <w:lsdException w:name="Medium Shading 2 Accent 3" w:uiPriority="64"/>
+    <w:lsdException w:name="Medium List 1 Accent 3" w:uiPriority="65"/>
+    <w:lsdException w:name="Medium List 2 Accent 3" w:uiPriority="66"/>
+    <w:lsdException w:name="Medium Grid 1 Accent 3" w:uiPriority="67"/>
+    <w:lsdException w:name="Medium Grid 2 Accent 3" w:uiPriority="68"/>
+    <w:lsdException w:name="Medium Grid 3 Accent 3" w:uiPriority="69"/>
+    <w:lsdException w:name="Dark List Accent 3" w:uiPriority="70"/>
+    <w:lsdException w:name="Colorful Shading Accent 3" w:uiPriority="71"/>
+    <w:lsdException w:name="Colorful List Accent 3" w:uiPriority="72"/>
+    <w:lsdException w:name="Colorful Grid Accent 3" w:uiPriority="73"/>
+    <w:lsdException w:name="Light Shading Accent 4" w:uiPriority="60"/>
+    <w:lsdException w:name="Light List Accent 4" w:uiPriority="61"/>
+    <w:lsdException w:name="Light Grid Accent 4" w:uiPriority="62"/>
+    <w:lsdException w:name="Medium Shading 1 Accent 4" w:uiPriority="63"/>
+    <w:lsdException w:name="Medium Shading 2 Accent 4" w:uiPriority="64"/>
+    <w:lsdException w:name="Medium List 1 Accent 4" w:uiPriority="65"/>
+    <w:lsdException w:name="Medium List 2 Accent 4" w:uiPriority="66"/>
+    <w:lsdException w:name="Medium Grid 1 Accent 4" w:uiPriority="67"/>
+    <w:lsdException w:name="Medium Grid 2 Accent 4" w:uiPriority="68"/>
+    <w:lsdException w:name="Medium Grid 3 Accent 4" w:uiPriority="69"/>
+    <w:lsdException w:name="Dark List Accent 4" w:uiPriority="70"/>
+    <w:lsdException w:name="Colorful Shading Accent 4" w:uiPriority="71"/>
+    <w:lsdException w:name="Colorful List Accent 4" w:uiPriority="72"/>
+    <w:lsdException w:name="Colorful Grid Accent 4" w:uiPriority="73"/>
+    <w:lsdException w:name="Light Shading Accent 5" w:uiPriority="60"/>
+    <w:lsdException w:name="Light List Accent 5" w:uiPriority="61"/>
+    <w:lsdException w:name="Light Grid Accent 5" w:uiPriority="62"/>
+    <w:lsdException w:name="Medium Shading 1 Accent 5" w:uiPriority="63"/>
+    <w:lsdException w:name="Medium Shading 2 Accent 5" w:uiPriority="64"/>
+    <w:lsdException w:name="Medium List 1 Accent 5" w:uiPriority="65"/>
+    <w:lsdException w:name="Medium List 2 Accent 5" w:uiPriority="66"/>
+    <w:lsdException w:name="Medium Grid 1 Accent 5" w:uiPriority="67"/>
+    <w:lsdException w:name="Medium Grid 2 Accent 5" w:uiPriority="68"/>
+    <w:lsdException w:name="Medium Grid 3 Accent 5" w:uiPriority="69"/>
+    <w:lsdException w:name="Dark List Accent 5" w:uiPriority="70"/>
+    <w:lsdException w:name="Colorful Shading Accent 5" w:uiPriority="71"/>
+    <w:lsdException w:name="Colorful List Accent 5" w:uiPriority="72"/>
+    <w:lsdException w:name="Colorful Grid Accent 5" w:uiPriority="73"/>
+    <w:lsdException w:name="Light Shading Accent 6" w:uiPriority="60"/>
+    <w:lsdException w:name="Light List Accent 6" w:uiPriority="61"/>
+    <w:lsdException w:name="Light Grid Accent 6" w:uiPriority="62"/>
+    <w:lsdException w:name="Medium Shading 1 Accent 6" w:uiPriority="63"/>
+    <w:lsdException w:name="Medium Shading 2 Accent 6" w:uiPriority="64"/>
+    <w:lsdException w:name="Medium List 1 Accent 6" w:uiPriority="65"/>
+    <w:lsdException w:name="Medium List 2 Accent 6" w:uiPriority="66"/>
+    <w:lsdException w:name="Medium Grid 1 Accent 6" w:uiPriority="67"/>
+    <w:lsdException w:name="Medium Grid 2 Accent 6" w:uiPriority="68"/>
+    <w:lsdException w:name="Medium Grid 3 Accent 6" w:uiPriority="69"/>
+    <w:lsdException w:name="Dark List Accent 6" w:uiPriority="70"/>
+    <w:lsdException w:name="Colorful Shading Accent 6" w:uiPriority="71"/>
+    <w:lsdException w:name="Colorful List Accent 6" w:uiPriority="72"/>
+    <w:lsdException w:name="Colorful Grid Accent 6" w:uiPriority="73"/>
+    <w:lsdException w:name="Subtle Emphasis" w:uiPriority="19" w:qFormat="1"/>
+    <w:lsdException w:name="Intense Emphasis" w:uiPriority="21" w:qFormat="1"/>
+    <w:lsdException w:name="Subtle Reference" w:uiPriority="31" w:qFormat="1"/>
+    <w:lsdException w:name="Intense Reference" w:uiPriority="32" w:qFormat="1"/>
+    <w:lsdException w:name="Book Title" w:uiPriority="33" w:qFormat="1"/>
+    <w:lsdException w:name="Bibliography" w:semiHidden="1" w:uiPriority="37" w:unhideWhenUsed="1"/>
+    <w:lsdException w:name="TOC Heading" w:semiHidden="1" w:uiPriority="39" w:unhideWhenUsed="1" w:qFormat="1"/>
+    <w:lsdException w:name="Plain Table 1" w:uiPriority="41"/>
+    <w:lsdException w:name="Plain Table 2" w:uiPriority="42"/>
+    <w:lsdException w:name="Plain Table 3" w:uiPriority="43"/>
+    <w:lsdException w:name="Plain Table 4" w:uiPriority="44"/>
+    <w:lsdException w:name="Plain Table 5" w:uiPriority="45"/>
+    <w:lsdException w:name="Grid Table Light" w:uiPriority="40"/>
+    <w:lsdException w:name="Grid Table 1 Light" w:uiPriority="46"/>
+    <w:lsdException w:name="Grid Table 2" w:uiPriority="47"/>
+    <w:lsdException w:name="Grid Table 3" w:uiPriority="48"/>
+    <w:lsdException w:name="Grid Table 4" w:uiPriority="49"/>
+    <w:lsdException w:name="Grid Table 5 Dark" w:uiPriority="50"/>
+    <w:lsdException w:name="Grid Table 6 Colorful" w:uiPriority="51"/>
+    <w:lsdException w:name="Grid Table 7 Colorful" w:uiPriority="52"/>
+    <w:lsdException w:name="Grid Table 1 Light Accent 1" w:uiPriority="46"/>
+    <w:lsdException w:name="Grid Table 2 Accent 1" w:uiPriority="47"/>
+    <w:lsdException w:name="Grid Table 3 Accent 1" w:uiPriority="48"/>
+    <w:lsdException w:name="Grid Table 4 Accent 1" w:uiPriority="49"/>
+    <w:lsdException w:name="Grid Table 5 Dark Accent 1" w:uiPriority="50"/>
+    <w:lsdException w:name="Grid Table 6 Colorful Accent 1" w:uiPriority="51"/>
+    <w:lsdException w:name="Grid Table 7 Colorful Accent 1" w:uiPriority="52"/>
+    <w:lsdException w:name="Grid Table 1 Light Accent 2" w:uiPriority="46"/>
+    <w:lsdException w:name="Grid Table 2 Accent 2" w:uiPriority="47"/>
+    <w:lsdException w:name="Grid Table 3 Accent 2" w:uiPriority="48"/>
+    <w:lsdException w:name="Grid Table 4 Accent 2" w:uiPriority="49"/>
+    <w:lsdException w:name="Grid Table 5 Dark Accent 2" w:uiPriority="50"/>
+    <w:lsdException w:name="Grid Table 6 Colorful Accent 2" w:uiPriority="51"/>
+    <w:lsdException w:name="Grid Table 7 Colorful Accent 2" w:uiPriority="52"/>
+    <w:lsdException w:name="Grid Table 1 Light Accent 3" w:uiPriority="46"/>
+    <w:lsdException w:name="Grid Table 2 Accent 3" w:uiPriority="47"/>
+    <w:lsdException w:name="Grid Table 3 Accent 3" w:uiPriority="48"/>
+    <w:lsdException w:name="Grid Table 4 Accent 3" w:uiPriority="49"/>
+    <w:lsdException w:name="Grid Table 5 Dark Accent 3" w:uiPriority="50"/>
+    <w:lsdException w:name="Grid Table 6 Colorful Accent 3" w:uiPriority="51"/>
+    <w:lsdException w:name="Grid Table 7 Colorful Accent 3" w:uiPriority="52"/>
+    <w:lsdException w:name="Grid Table 1 Light Accent 4" w:uiPriority="46"/>
+    <w:lsdException w:name="Grid Table 2 Accent 4" w:uiPriority="47"/>
+    <w:lsdException w:name="Grid Table 3 Accent 4" w:uiPriority="48"/>
+    <w:lsdException w:name="Grid Table 4 Accent 4" w:uiPriority="49"/>
+    <w:lsdException w:name="Grid Table 5 Dark Accent 4" w:uiPriority="50"/>
+    <w:lsdException w:name="Grid Table 6 Colorful Accent 4" w:uiPriority="51"/>
+    <w:lsdException w:name="Grid Table 7 Colorful Accent 4" w:uiPriority="52"/>
+    <w:lsdException w:name="Grid Table 1 Light Accent 5" w:uiPriority="46"/>
+    <w:lsdException w:name="Grid Table 2 Accent 5" w:uiPriority="47"/>
+    <w:lsdException w:name="Grid Table 3 Accent 5" w:uiPriority="48"/>
+    <w:lsdException w:name="Grid Table 4 Accent 5" w:uiPriority="49"/>
+    <w:lsdException w:name="Grid Table 5 Dark Accent 5" w:uiPriority="50"/>
+    <w:lsdException w:name="Grid Table 6 Colorful Accent 5" w:uiPriority="51"/>
+    <w:lsdException w:name="Grid Table 7 Colorful Accent 5" w:uiPriority="52"/>
+    <w:lsdException w:name="Grid Table 1 Light Accent 6" w:uiPriority="46"/>
+    <w:lsdException w:name="Grid Table 2 Accent 6" w:uiPriority="47"/>
+    <w:lsdException w:name="Grid Table 3 Accent 6" w:uiPriority="48"/>
+    <w:lsdException w:name="Grid Table 4 Accent 6" w:uiPriority="49"/>
+    <w:lsdException w:name="Grid Table 5 Dark Accent 6" w:uiPriority="50"/>
+    <w:lsdException w:name="Grid Table 6 Colorful Accent 6" w:uiPriority="51"/>
+    <w:lsdException w:name="Grid Table 7 Colorful Accent 6" w:uiPriority="52"/>
+    <w:lsdException w:name="List Table 1 Light" w:uiPriority="46"/>
+    <w:lsdException w:name="List Table 2" w:uiPriority="47"/>
+    <w:lsdException w:name="List Table 3" w:uiPriority="48"/>
+    <w:lsdException w:name="List Table 4" w:uiPriority="49"/>
+    <w:lsdException w:name="List Table 5 Dark" w:uiPriority="50"/>
+    <w:lsdException w:name="List Table 6 Colorful" w:uiPriority="51"/>
+    <w:lsdException w:name="List Table 7 Colorful" w:uiPriority="52"/>
+    <w:lsdException w:name="List Table 1 Light Accent 1" w:uiPriority="46"/>
+    <w:lsdException w:name="List Table 2 Accent 1" w:uiPriority="47"/>
+    <w:lsdException w:name="List Table 3 Accent 1" w:uiPriority="48"/>
+    <w:lsdException w:name="List Table 4 Accent 1" w:uiPriority="49"/>
+    <w:lsdException w:name="List Table 5 Dark Accent 1" w:uiPriority="50"/>
+    <w:lsdException w:name="List Table 6 Colorful Accent 1" w:uiPriority="51"/>
+    <w:lsdException w:name="List Table 7 Colorful Accent 1" w:uiPriority="52"/>
+    <w:lsdException w:name="List Table 1 Light Accent 2" w:uiPriority="46"/>
+    <w:lsdException w:name="List Table 2 Accent 2" w:uiPriority="47"/>
+    <w:lsdException w:name="List Table 3 Accent 2" w:uiPriority="48"/>
+    <w:lsdException w:name="List Table 4 Accent 2" w:uiPriority="49"/>
+    <w:lsdException w:name="List Table 5 Dark Accent 2" w:uiPriority="50"/>
+    <w:lsdException w:name="List Table 6 Colorful Accent 2" w:uiPriority="51"/>
+    <w:lsdException w:name="List Table 7 Colorful Accent 2" w:uiPriority="52"/>
+    <w:lsdException w:name="List Table 1 Light Accent 3" w:uiPriority="46"/>
+    <w:lsdException w:name="List Table 2 Accent 3" w:uiPriority="47"/>
+    <w:lsdException w:name="List Table 3 Accent 3" w:uiPriority="48"/>
+    <w:lsdException w:name="List Table 4 Accent 3" w:uiPriority="49"/>
+    <w:lsdException w:name="List Table 5 Dark Accent 3" w:uiPriority="50"/>
+    <w:lsdException w:name="List Table 6 Colorful Accent 3" w:uiPriority="51"/>
+    <w:lsdException w:name="List Table 7 Colorful Accent 3" w:uiPriority="52"/>
+    <w:lsdException w:name="List Table 1 Light Accent 4" w:uiPriority="46"/>
+    <w:lsdException w:name="List Table 2 Accent 4" w:uiPriority="47"/>
+    <w:lsdException w:name="List Table 3 Accent 4" w:uiPriority="48"/>
+    <w:lsdException w:name="List Table 4 Accent 4" w:uiPriority="49"/>
+    <w:lsdException w:name="List Table 5 Dark Accent 4" w:uiPriority="50"/>
+    <w:lsdException w:name="List Table 6 Colorful Accent 4" w:uiPriority="51"/>
+    <w:lsdException w:name="List Table 7 Colorful Accent 4" w:uiPriority="52"/>
+    <w:lsdException w:name="List Table 1 Light Accent 5" w:uiPriority="46"/>
+    <w:lsdException w:name="List Table 2 Accent 5" w:uiPriority="47"/>
+    <w:lsdException w:name="List Table 3 Accent 5" w:uiPriority="48"/>
+    <w:lsdException w:name="List Table 4 Accent 5" w:uiPriority="49"/>
+    <w:lsdException w:name="List Table 5 Dark Accent 5" w:uiPriority="50"/>
+    <w:lsdException w:name="List Table 6 Colorful Accent 5" w:uiPriority="51"/>
+    <w:lsdException w:name="List Table 7 Colorful Accent 5" w:uiPriority="52"/>
+    <w:lsdException w:name="List Table 1 Light Accent 6" w:uiPriority="46"/>
+    <w:lsdException w:name="List Table 2 Accent 6" w:uiPriority="47"/>
+    <w:lsdException w:name="List Table 3 Accent 6" w:uiPriority="48"/>
+    <w:lsdException w:name="List Table 4 Accent 6" w:uiPriority="49"/>
+    <w:lsdException w:name="List Table 5 Dark Accent 6" w:uiPriority="50"/>
+    <w:lsdException w:name="List Table 6 Colorful Accent 6" w:uiPriority="51"/>
+    <w:lsdException w:name="List Table 7 Colorful Accent 6" w:uiPriority="52"/>
+    <w:lsdException w:name="Mention" w:semiHidden="1" w:unhideWhenUsed="1"/>
+    <w:lsdException w:name="Smart Hyperlink" w:semiHidden="1" w:unhideWhenUsed="1"/>
+    <w:lsdException w:name="Hashtag" w:semiHidden="1" w:unhideWhenUsed="1"/>
+    <w:lsdException w:name="Unresolved Mention" w:semiHidden="1" w:unhideWhenUsed="1"/>
   </w:latentStyles>
   <w:style w:type="paragraph" w:default="1" w:styleId="Normal">
     <w:name w:val="Normal"/>
@@ -2641,7 +2901,6 @@
     <w:uiPriority w:val="99"/>
     <w:semiHidden/>
     <w:unhideWhenUsed/>
-    <w:qFormat/>
     <w:tblPr>
       <w:tblInd w:w="0" w:type="dxa"/>
       <w:tblCellMar>

</xml_diff>